<commit_message>
add schema and screenshot
</commit_message>
<xml_diff>
--- a/Projet/Rapport BadTracker.docx
+++ b/Projet/Rapport BadTracker.docx
@@ -5,360 +5,242 @@
     <w:p>
       <w:pPr>
         <w:pStyle w:val="Titre1"/>
-        <w:rPr>
-          <w:lang w:val="en-GB"/>
-        </w:rPr>
-      </w:pPr>
-      <w:proofErr w:type="spellStart"/>
-      <w:r>
-        <w:rPr>
-          <w:lang w:val="en-GB"/>
-        </w:rPr>
-        <w:t>Sujet</w:t>
-      </w:r>
-      <w:proofErr w:type="spellEnd"/>
-    </w:p>
-    <w:p>
-      <w:pPr>
-        <w:pStyle w:val="NormalWeb"/>
-        <w:spacing w:before="120" w:beforeAutospacing="0" w:after="120" w:afterAutospacing="0"/>
-        <w:rPr>
-          <w:lang w:val="en-GB"/>
-        </w:rPr>
-      </w:pPr>
-      <w:r>
-        <w:rPr>
-          <w:lang w:val="en-GB"/>
-        </w:rPr>
-        <w:t xml:space="preserve">Design </w:t>
-      </w:r>
-      <w:proofErr w:type="gramStart"/>
-      <w:r>
-        <w:rPr>
-          <w:lang w:val="en-GB"/>
-        </w:rPr>
-        <w:t>constraints :</w:t>
-      </w:r>
-      <w:proofErr w:type="gramEnd"/>
-    </w:p>
-    <w:p>
-      <w:pPr>
-        <w:pStyle w:val="NormalWeb"/>
-        <w:spacing w:before="120" w:beforeAutospacing="0" w:after="120" w:afterAutospacing="0"/>
-        <w:rPr>
-          <w:lang w:val="en-GB"/>
-        </w:rPr>
-      </w:pPr>
-      <w:r>
-        <w:rPr>
-          <w:lang w:val="en-GB"/>
-        </w:rPr>
-        <w:t xml:space="preserve">1- </w:t>
-      </w:r>
-      <w:proofErr w:type="spellStart"/>
-      <w:r>
-        <w:rPr>
-          <w:lang w:val="en-GB"/>
-        </w:rPr>
-        <w:t>ergnomic</w:t>
-      </w:r>
-      <w:proofErr w:type="spellEnd"/>
-      <w:r>
-        <w:rPr>
-          <w:lang w:val="en-GB"/>
-        </w:rPr>
-        <w:t xml:space="preserve"> interface (use fragments, menus like toolbars and navigation drawers, ...), adapt the interface to landscape, portrait, </w:t>
-      </w:r>
-      <w:proofErr w:type="spellStart"/>
-      <w:r>
-        <w:rPr>
-          <w:lang w:val="en-GB"/>
-        </w:rPr>
-        <w:t>french</w:t>
-      </w:r>
-      <w:proofErr w:type="spellEnd"/>
-      <w:r>
-        <w:rPr>
-          <w:lang w:val="en-GB"/>
-        </w:rPr>
-        <w:t xml:space="preserve"> and </w:t>
-      </w:r>
-      <w:proofErr w:type="spellStart"/>
-      <w:r>
-        <w:rPr>
-          <w:lang w:val="en-GB"/>
-        </w:rPr>
-        <w:t>english</w:t>
-      </w:r>
-      <w:proofErr w:type="spellEnd"/>
-    </w:p>
-    <w:p>
-      <w:pPr>
-        <w:pStyle w:val="NormalWeb"/>
-        <w:spacing w:before="120" w:beforeAutospacing="0" w:after="120" w:afterAutospacing="0"/>
-        <w:rPr>
-          <w:lang w:val="en-GB"/>
-        </w:rPr>
-      </w:pPr>
-      <w:r>
-        <w:rPr>
-          <w:lang w:val="en-GB"/>
-        </w:rPr>
-        <w:t>2- locate the matches (latitude, longitude and geocoding - transform these into a street name)</w:t>
-      </w:r>
-    </w:p>
-    <w:p>
-      <w:pPr>
-        <w:pStyle w:val="NormalWeb"/>
-        <w:spacing w:before="120" w:beforeAutospacing="0" w:after="120" w:afterAutospacing="0"/>
-        <w:rPr>
-          <w:lang w:val="en-GB"/>
-        </w:rPr>
-      </w:pPr>
-      <w:r>
-        <w:rPr>
-          <w:lang w:val="en-GB"/>
-        </w:rPr>
-        <w:t>3- take pictures of the match and save them locally</w:t>
-      </w:r>
-    </w:p>
-    <w:p>
-      <w:pPr>
-        <w:pStyle w:val="NormalWeb"/>
-        <w:spacing w:before="120" w:beforeAutospacing="0" w:after="120" w:afterAutospacing="0"/>
-        <w:rPr>
-          <w:lang w:val="en-GB"/>
-        </w:rPr>
-      </w:pPr>
-      <w:r>
-        <w:rPr>
-          <w:lang w:val="en-GB"/>
-        </w:rPr>
-        <w:t xml:space="preserve">4- save statistics locally for 5 previous matches (in a </w:t>
-      </w:r>
-      <w:proofErr w:type="spellStart"/>
-      <w:r>
-        <w:rPr>
-          <w:lang w:val="en-GB"/>
-        </w:rPr>
-        <w:t>sqlite</w:t>
-      </w:r>
-      <w:proofErr w:type="spellEnd"/>
-      <w:r>
-        <w:rPr>
-          <w:lang w:val="en-GB"/>
-        </w:rPr>
-        <w:t xml:space="preserve"> database)</w:t>
-      </w:r>
-    </w:p>
-    <w:p>
-      <w:pPr>
-        <w:pStyle w:val="NormalWeb"/>
-        <w:spacing w:before="120" w:beforeAutospacing="0" w:after="120" w:afterAutospacing="0"/>
-        <w:rPr>
-          <w:lang w:val="en-GB"/>
-        </w:rPr>
-      </w:pPr>
-      <w:r>
-        <w:rPr>
-          <w:lang w:val="en-GB"/>
-        </w:rPr>
-        <w:t>5- save full statistics on a real external database</w:t>
-      </w:r>
-    </w:p>
-    <w:p>
-      <w:pPr>
-        <w:pStyle w:val="NormalWeb"/>
-        <w:spacing w:before="120" w:beforeAutospacing="0" w:after="120" w:afterAutospacing="0"/>
-        <w:rPr>
-          <w:lang w:val="en-GB"/>
-        </w:rPr>
-      </w:pPr>
-      <w:r>
-        <w:rPr>
-          <w:lang w:val="en-GB"/>
-        </w:rPr>
-        <w:t>6- be able to display information about any previous match (read the information from the local database or the distant one)</w:t>
-      </w:r>
-    </w:p>
-    <w:p>
-      <w:pPr>
-        <w:pStyle w:val="NormalWeb"/>
-        <w:spacing w:before="120" w:beforeAutospacing="0" w:after="120" w:afterAutospacing="0"/>
-        <w:rPr>
-          <w:lang w:val="en-GB"/>
-        </w:rPr>
-      </w:pPr>
-      <w:r>
-        <w:rPr>
-          <w:lang w:val="en-GB"/>
-        </w:rPr>
-        <w:t>7- UP TO YOU TO DEFINE MORE FUNCTIONS  </w:t>
-      </w:r>
-    </w:p>
-    <w:p>
-      <w:pPr>
-        <w:pStyle w:val="NormalWeb"/>
-        <w:spacing w:before="120" w:beforeAutospacing="0" w:after="120" w:afterAutospacing="0"/>
-        <w:rPr>
-          <w:lang w:val="en-GB"/>
-        </w:rPr>
-      </w:pPr>
-    </w:p>
-    <w:p>
-      <w:pPr>
-        <w:pStyle w:val="NormalWeb"/>
-        <w:spacing w:before="120" w:beforeAutospacing="0" w:after="120" w:afterAutospacing="0"/>
-        <w:rPr>
-          <w:lang w:val="en-GB"/>
-        </w:rPr>
-      </w:pPr>
-      <w:r>
-        <w:rPr>
-          <w:lang w:val="en-GB"/>
-        </w:rPr>
-        <w:t>Submit your work here (name1_name2.zip</w:t>
-      </w:r>
-      <w:proofErr w:type="gramStart"/>
-      <w:r>
-        <w:rPr>
-          <w:lang w:val="en-GB"/>
-        </w:rPr>
-        <w:t>) :</w:t>
-      </w:r>
-      <w:proofErr w:type="gramEnd"/>
-    </w:p>
-    <w:p>
-      <w:pPr>
-        <w:pStyle w:val="NormalWeb"/>
-        <w:spacing w:before="120" w:beforeAutospacing="0" w:after="120" w:afterAutospacing="0"/>
-        <w:rPr>
-          <w:lang w:val="en-GB"/>
-        </w:rPr>
-      </w:pPr>
-      <w:r>
-        <w:rPr>
-          <w:lang w:val="en-GB"/>
-        </w:rPr>
-        <w:t xml:space="preserve">1- a report containing the following information in this specific </w:t>
-      </w:r>
-      <w:proofErr w:type="gramStart"/>
-      <w:r>
-        <w:rPr>
-          <w:lang w:val="en-GB"/>
-        </w:rPr>
-        <w:t>order :</w:t>
-      </w:r>
-      <w:proofErr w:type="gramEnd"/>
-    </w:p>
-    <w:p>
-      <w:pPr>
-        <w:pStyle w:val="NormalWeb"/>
-        <w:spacing w:before="120" w:beforeAutospacing="0" w:after="120" w:afterAutospacing="0"/>
-        <w:rPr>
-          <w:lang w:val="en-GB"/>
-        </w:rPr>
-      </w:pPr>
-      <w:r>
-        <w:rPr>
-          <w:lang w:val="en-GB"/>
-        </w:rPr>
-        <w:t> - list of functions implemented</w:t>
-      </w:r>
-    </w:p>
-    <w:p>
-      <w:pPr>
-        <w:pStyle w:val="NormalWeb"/>
-        <w:spacing w:before="120" w:beforeAutospacing="0" w:after="120" w:afterAutospacing="0"/>
-        <w:rPr>
-          <w:lang w:val="en-GB"/>
-        </w:rPr>
-      </w:pPr>
-      <w:r>
-        <w:rPr>
-          <w:lang w:val="en-GB"/>
-        </w:rPr>
-        <w:t> - list of functions not implemented</w:t>
-      </w:r>
-    </w:p>
-    <w:p>
-      <w:pPr>
-        <w:pStyle w:val="NormalWeb"/>
-        <w:spacing w:before="120" w:beforeAutospacing="0" w:after="120" w:afterAutospacing="0"/>
-        <w:rPr>
-          <w:lang w:val="en-GB"/>
-        </w:rPr>
-      </w:pPr>
-      <w:r>
-        <w:rPr>
-          <w:lang w:val="en-GB"/>
-        </w:rPr>
-        <w:t> - possible improvements</w:t>
-      </w:r>
-    </w:p>
-    <w:p>
-      <w:pPr>
-        <w:pStyle w:val="NormalWeb"/>
-        <w:spacing w:before="120" w:beforeAutospacing="0" w:after="120" w:afterAutospacing="0"/>
-        <w:rPr>
-          <w:lang w:val="en-GB"/>
-        </w:rPr>
-      </w:pPr>
-      <w:r>
-        <w:rPr>
-          <w:lang w:val="en-GB"/>
-        </w:rPr>
-        <w:t> - your app architecture, its implementation and screenshots</w:t>
-      </w:r>
-    </w:p>
-    <w:p>
-      <w:pPr>
-        <w:pStyle w:val="NormalWeb"/>
-        <w:spacing w:before="120" w:beforeAutospacing="0" w:after="120" w:afterAutospacing="0"/>
-        <w:rPr>
-          <w:lang w:val="en-GB"/>
-        </w:rPr>
-      </w:pPr>
-    </w:p>
-    <w:p>
-      <w:pPr>
-        <w:pStyle w:val="NormalWeb"/>
-        <w:spacing w:before="120" w:beforeAutospacing="0" w:after="120" w:afterAutospacing="0"/>
-        <w:rPr>
-          <w:lang w:val="en-GB"/>
-        </w:rPr>
-      </w:pPr>
-      <w:r>
-        <w:rPr>
-          <w:lang w:val="en-GB"/>
-        </w:rPr>
-        <w:t>2- your app code</w:t>
-      </w:r>
-    </w:p>
-    <w:p>
-      <w:pPr>
-        <w:pStyle w:val="NormalWeb"/>
-        <w:spacing w:before="120" w:beforeAutospacing="0" w:after="120" w:afterAutospacing="0"/>
-        <w:rPr>
-          <w:lang w:val="en-GB"/>
-        </w:rPr>
-      </w:pPr>
-      <w:r>
-        <w:rPr>
-          <w:lang w:val="en-GB"/>
-        </w:rPr>
-        <w:t>In case you project is too big to upload here, just submit the java files + XML resources (Layouts, strings) + Manifest.</w:t>
-      </w:r>
-    </w:p>
-    <w:p>
-      <w:pPr>
-        <w:rPr>
-          <w:rFonts w:ascii="Times New Roman" w:eastAsia="Times New Roman" w:hAnsi="Times New Roman" w:cs="Times New Roman"/>
-          <w:sz w:val="24"/>
-          <w:szCs w:val="24"/>
-          <w:lang w:val="en-GB" w:eastAsia="fr-FR"/>
-        </w:rPr>
-      </w:pPr>
+        <w:jc w:val="center"/>
+        <w:rPr>
+          <w:lang w:val="en-GB"/>
+        </w:rPr>
+      </w:pPr>
+    </w:p>
+    <w:p>
+      <w:pPr>
+        <w:pStyle w:val="Titre1"/>
+        <w:jc w:val="center"/>
+        <w:rPr>
+          <w:lang w:val="en-GB"/>
+        </w:rPr>
+      </w:pPr>
+    </w:p>
+    <w:p>
+      <w:pPr>
+        <w:pStyle w:val="Titre1"/>
+        <w:jc w:val="center"/>
+        <w:rPr>
+          <w:lang w:val="en-GB"/>
+        </w:rPr>
+      </w:pPr>
+    </w:p>
+    <w:p>
+      <w:pPr>
+        <w:pStyle w:val="Titre1"/>
+        <w:jc w:val="center"/>
+        <w:rPr>
+          <w:lang w:val="en-GB"/>
+        </w:rPr>
+      </w:pPr>
+    </w:p>
+    <w:p>
+      <w:pPr>
+        <w:pStyle w:val="Titre1"/>
+        <w:jc w:val="center"/>
+        <w:rPr>
+          <w:lang w:val="en-GB"/>
+        </w:rPr>
+      </w:pPr>
+    </w:p>
+    <w:p>
+      <w:pPr>
+        <w:pStyle w:val="Titre1"/>
+        <w:jc w:val="center"/>
+        <w:rPr>
+          <w:lang w:val="en-GB"/>
+        </w:rPr>
+      </w:pPr>
+    </w:p>
+    <w:p>
+      <w:pPr>
+        <w:pStyle w:val="Titre1"/>
+        <w:jc w:val="center"/>
+        <w:rPr>
+          <w:lang w:val="en-GB"/>
+        </w:rPr>
+      </w:pPr>
+    </w:p>
+    <w:p>
+      <w:pPr>
+        <w:jc w:val="center"/>
+        <w:rPr>
+          <w:rFonts w:asciiTheme="majorHAnsi" w:hAnsiTheme="majorHAnsi" w:cstheme="majorHAnsi"/>
+          <w:color w:val="2F5496" w:themeColor="accent1" w:themeShade="BF"/>
+          <w:sz w:val="32"/>
+          <w:szCs w:val="32"/>
+          <w:lang w:val="en-GB"/>
+        </w:rPr>
+      </w:pPr>
+      <w:r>
+        <w:rPr>
+          <w:rFonts w:asciiTheme="majorHAnsi" w:hAnsiTheme="majorHAnsi" w:cstheme="majorHAnsi"/>
+          <w:color w:val="2F5496" w:themeColor="accent1" w:themeShade="BF"/>
+          <w:sz w:val="32"/>
+          <w:szCs w:val="32"/>
+          <w:lang w:val="en-GB"/>
+        </w:rPr>
+        <w:t>Rapport Bad</w:t>
+      </w:r>
+      <w:r>
+        <w:rPr>
+          <w:rFonts w:asciiTheme="majorHAnsi" w:hAnsiTheme="majorHAnsi" w:cstheme="majorHAnsi"/>
+          <w:color w:val="2F5496" w:themeColor="accent1" w:themeShade="BF"/>
+          <w:sz w:val="32"/>
+          <w:szCs w:val="32"/>
+          <w:lang w:val="en-GB"/>
+        </w:rPr>
+        <w:t>T</w:t>
+      </w:r>
+      <w:r>
+        <w:rPr>
+          <w:rFonts w:asciiTheme="majorHAnsi" w:hAnsiTheme="majorHAnsi" w:cstheme="majorHAnsi"/>
+          <w:color w:val="2F5496" w:themeColor="accent1" w:themeShade="BF"/>
+          <w:sz w:val="32"/>
+          <w:szCs w:val="32"/>
+          <w:lang w:val="en-GB"/>
+        </w:rPr>
+        <w:t>racker</w:t>
+      </w:r>
+    </w:p>
+    <w:p>
+      <w:pPr>
+        <w:jc w:val="center"/>
+        <w:rPr>
+          <w:rFonts w:asciiTheme="majorHAnsi" w:hAnsiTheme="majorHAnsi" w:cstheme="majorHAnsi"/>
+          <w:color w:val="2F5496" w:themeColor="accent1" w:themeShade="BF"/>
+          <w:sz w:val="32"/>
+          <w:szCs w:val="32"/>
+          <w:lang w:val="en-GB"/>
+        </w:rPr>
+      </w:pPr>
+      <w:r>
+        <w:rPr>
+          <w:rFonts w:asciiTheme="majorHAnsi" w:hAnsiTheme="majorHAnsi" w:cstheme="majorHAnsi"/>
+          <w:color w:val="2F5496" w:themeColor="accent1" w:themeShade="BF"/>
+          <w:sz w:val="32"/>
+          <w:szCs w:val="32"/>
+          <w:lang w:val="en-GB"/>
+        </w:rPr>
+        <w:t>Jean-Michel REMEUR – Thomas LACAZE</w:t>
+      </w:r>
+    </w:p>
+    <w:p>
+      <w:pPr>
+        <w:jc w:val="center"/>
+        <w:rPr>
+          <w:rFonts w:asciiTheme="majorHAnsi" w:hAnsiTheme="majorHAnsi" w:cstheme="majorHAnsi"/>
+          <w:color w:val="2F5496" w:themeColor="accent1" w:themeShade="BF"/>
+          <w:sz w:val="32"/>
+          <w:szCs w:val="32"/>
+          <w:lang w:val="en-GB"/>
+        </w:rPr>
+      </w:pPr>
+      <w:r>
+        <w:rPr>
+          <w:rFonts w:asciiTheme="majorHAnsi" w:hAnsiTheme="majorHAnsi" w:cstheme="majorHAnsi"/>
+          <w:color w:val="2F5496" w:themeColor="accent1" w:themeShade="BF"/>
+          <w:sz w:val="32"/>
+          <w:szCs w:val="32"/>
+          <w:lang w:val="en-GB"/>
+        </w:rPr>
+        <w:t xml:space="preserve">M1 LSI APP Groupe </w:t>
+      </w:r>
+      <w:r>
+        <w:rPr>
+          <w:rFonts w:asciiTheme="majorHAnsi" w:hAnsiTheme="majorHAnsi" w:cstheme="majorHAnsi"/>
+          <w:color w:val="2F5496" w:themeColor="accent1" w:themeShade="BF"/>
+          <w:sz w:val="32"/>
+          <w:szCs w:val="32"/>
+          <w:lang w:val="en-GB"/>
+        </w:rPr>
+        <w:t>A</w:t>
+      </w:r>
+    </w:p>
+    <w:p>
+      <w:pPr>
+        <w:rPr>
+          <w:lang w:val="en-GB"/>
+        </w:rPr>
+      </w:pPr>
+    </w:p>
+    <w:p>
+      <w:pPr>
+        <w:rPr>
+          <w:lang w:val="en-GB"/>
+        </w:rPr>
+      </w:pPr>
+      <w:r>
+        <w:rPr>
+          <w:noProof/>
+        </w:rPr>
+        <w:drawing>
+          <wp:anchor distT="0" distB="0" distL="114300" distR="114300" simplePos="0" relativeHeight="251658240" behindDoc="0" locked="0" layoutInCell="1" allowOverlap="1" wp14:anchorId="103FB889" wp14:editId="65F4B502">
+            <wp:simplePos x="0" y="0"/>
+            <wp:positionH relativeFrom="margin">
+              <wp:align>center</wp:align>
+            </wp:positionH>
+            <wp:positionV relativeFrom="paragraph">
+              <wp:posOffset>334397</wp:posOffset>
+            </wp:positionV>
+            <wp:extent cx="1894619" cy="702128"/>
+            <wp:effectExtent l="0" t="0" r="0" b="3175"/>
+            <wp:wrapNone/>
+            <wp:docPr id="2" name="Image 2" descr="Presse Room - Efrei Paris"/>
+            <wp:cNvGraphicFramePr>
+              <a:graphicFrameLocks xmlns:a="http://schemas.openxmlformats.org/drawingml/2006/main" noChangeAspect="1"/>
+            </wp:cNvGraphicFramePr>
+            <a:graphic xmlns:a="http://schemas.openxmlformats.org/drawingml/2006/main">
+              <a:graphicData uri="http://schemas.openxmlformats.org/drawingml/2006/picture">
+                <pic:pic xmlns:pic="http://schemas.openxmlformats.org/drawingml/2006/picture">
+                  <pic:nvPicPr>
+                    <pic:cNvPr id="0" name="Picture 1" descr="Presse Room - Efrei Paris"/>
+                    <pic:cNvPicPr>
+                      <a:picLocks noChangeAspect="1" noChangeArrowheads="1"/>
+                    </pic:cNvPicPr>
+                  </pic:nvPicPr>
+                  <pic:blipFill>
+                    <a:blip r:embed="rId8" cstate="print">
+                      <a:extLst>
+                        <a:ext uri="{28A0092B-C50C-407E-A947-70E740481C1C}">
+                          <a14:useLocalDpi xmlns:a14="http://schemas.microsoft.com/office/drawing/2010/main" val="0"/>
+                        </a:ext>
+                      </a:extLst>
+                    </a:blip>
+                    <a:srcRect/>
+                    <a:stretch>
+                      <a:fillRect/>
+                    </a:stretch>
+                  </pic:blipFill>
+                  <pic:spPr bwMode="auto">
+                    <a:xfrm>
+                      <a:off x="0" y="0"/>
+                      <a:ext cx="1894619" cy="702128"/>
+                    </a:xfrm>
+                    <a:prstGeom prst="rect">
+                      <a:avLst/>
+                    </a:prstGeom>
+                    <a:noFill/>
+                    <a:ln>
+                      <a:noFill/>
+                    </a:ln>
+                  </pic:spPr>
+                </pic:pic>
+              </a:graphicData>
+            </a:graphic>
+            <wp14:sizeRelH relativeFrom="margin">
+              <wp14:pctWidth>0</wp14:pctWidth>
+            </wp14:sizeRelH>
+            <wp14:sizeRelV relativeFrom="margin">
+              <wp14:pctHeight>0</wp14:pctHeight>
+            </wp14:sizeRelV>
+          </wp:anchor>
+        </w:drawing>
+      </w:r>
       <w:r>
         <w:rPr>
           <w:lang w:val="en-GB"/>
@@ -366,28 +248,1119 @@
         <w:br w:type="page"/>
       </w:r>
     </w:p>
-    <w:p>
-      <w:pPr>
-        <w:pStyle w:val="NormalWeb"/>
-        <w:spacing w:before="120" w:beforeAutospacing="0" w:after="120" w:afterAutospacing="0"/>
-        <w:rPr>
-          <w:lang w:val="en-GB"/>
-        </w:rPr>
-      </w:pPr>
-    </w:p>
-    <w:p>
-      <w:pPr>
-        <w:rPr>
-          <w:lang w:val="en-GB"/>
-        </w:rPr>
-      </w:pPr>
-    </w:p>
-    <w:p>
-      <w:pPr>
-        <w:rPr>
-          <w:lang w:val="en-GB"/>
-        </w:rPr>
-      </w:pPr>
+    <w:sdt>
+      <w:sdtPr>
+        <w:id w:val="-737471945"/>
+        <w:docPartObj>
+          <w:docPartGallery w:val="Table of Contents"/>
+          <w:docPartUnique/>
+        </w:docPartObj>
+      </w:sdtPr>
+      <w:sdtEndPr>
+        <w:rPr>
+          <w:rFonts w:asciiTheme="minorHAnsi" w:eastAsiaTheme="minorHAnsi" w:hAnsiTheme="minorHAnsi" w:cstheme="minorBidi"/>
+          <w:b/>
+          <w:bCs/>
+          <w:color w:val="auto"/>
+          <w:sz w:val="22"/>
+          <w:szCs w:val="22"/>
+          <w:lang w:eastAsia="en-US"/>
+        </w:rPr>
+      </w:sdtEndPr>
+      <w:sdtContent>
+        <w:p>
+          <w:pPr>
+            <w:pStyle w:val="En-ttedetabledesmatires"/>
+          </w:pPr>
+          <w:r>
+            <w:t>Table des matières</w:t>
+          </w:r>
+        </w:p>
+        <w:p>
+          <w:pPr>
+            <w:pStyle w:val="TM1"/>
+            <w:tabs>
+              <w:tab w:val="left" w:pos="440"/>
+              <w:tab w:val="right" w:leader="dot" w:pos="9062"/>
+            </w:tabs>
+            <w:rPr>
+              <w:rFonts w:eastAsiaTheme="minorEastAsia"/>
+              <w:noProof/>
+              <w:lang w:eastAsia="fr-FR"/>
+            </w:rPr>
+          </w:pPr>
+          <w:r>
+            <w:fldChar w:fldCharType="begin"/>
+          </w:r>
+          <w:r>
+            <w:instrText xml:space="preserve"> TOC \o "1-3" \h \z \u </w:instrText>
+          </w:r>
+          <w:r>
+            <w:fldChar w:fldCharType="separate"/>
+          </w:r>
+          <w:hyperlink w:anchor="_Toc73957931" w:history="1">
+            <w:r>
+              <w:rPr>
+                <w:rStyle w:val="Lienhypertexte"/>
+                <w:noProof/>
+                <w:lang w:val="en-GB"/>
+              </w:rPr>
+              <w:t>1-</w:t>
+            </w:r>
+            <w:r>
+              <w:rPr>
+                <w:rFonts w:eastAsiaTheme="minorEastAsia"/>
+                <w:noProof/>
+                <w:lang w:eastAsia="fr-FR"/>
+              </w:rPr>
+              <w:tab/>
+            </w:r>
+            <w:r>
+              <w:rPr>
+                <w:rStyle w:val="Lienhypertexte"/>
+                <w:noProof/>
+                <w:lang w:val="en-GB"/>
+              </w:rPr>
+              <w:t>Outils</w:t>
+            </w:r>
+            <w:r>
+              <w:rPr>
+                <w:noProof/>
+                <w:webHidden/>
+              </w:rPr>
+              <w:tab/>
+            </w:r>
+            <w:r>
+              <w:rPr>
+                <w:noProof/>
+                <w:webHidden/>
+              </w:rPr>
+              <w:fldChar w:fldCharType="begin"/>
+            </w:r>
+            <w:r>
+              <w:rPr>
+                <w:noProof/>
+                <w:webHidden/>
+              </w:rPr>
+              <w:instrText xml:space="preserve"> PAGEREF _Toc73957931 \h </w:instrText>
+            </w:r>
+            <w:r>
+              <w:rPr>
+                <w:noProof/>
+                <w:webHidden/>
+              </w:rPr>
+            </w:r>
+            <w:r>
+              <w:rPr>
+                <w:noProof/>
+                <w:webHidden/>
+              </w:rPr>
+              <w:fldChar w:fldCharType="separate"/>
+            </w:r>
+            <w:r>
+              <w:rPr>
+                <w:noProof/>
+                <w:webHidden/>
+              </w:rPr>
+              <w:t>2</w:t>
+            </w:r>
+            <w:r>
+              <w:rPr>
+                <w:noProof/>
+                <w:webHidden/>
+              </w:rPr>
+              <w:fldChar w:fldCharType="end"/>
+            </w:r>
+          </w:hyperlink>
+        </w:p>
+        <w:p>
+          <w:pPr>
+            <w:pStyle w:val="TM1"/>
+            <w:tabs>
+              <w:tab w:val="left" w:pos="440"/>
+              <w:tab w:val="right" w:leader="dot" w:pos="9062"/>
+            </w:tabs>
+            <w:rPr>
+              <w:rFonts w:eastAsiaTheme="minorEastAsia"/>
+              <w:noProof/>
+              <w:lang w:eastAsia="fr-FR"/>
+            </w:rPr>
+          </w:pPr>
+          <w:hyperlink w:anchor="_Toc73957932" w:history="1">
+            <w:r>
+              <w:rPr>
+                <w:rStyle w:val="Lienhypertexte"/>
+                <w:noProof/>
+              </w:rPr>
+              <w:t>2-</w:t>
+            </w:r>
+            <w:r>
+              <w:rPr>
+                <w:rFonts w:eastAsiaTheme="minorEastAsia"/>
+                <w:noProof/>
+                <w:lang w:eastAsia="fr-FR"/>
+              </w:rPr>
+              <w:tab/>
+            </w:r>
+            <w:r>
+              <w:rPr>
+                <w:rStyle w:val="Lienhypertexte"/>
+                <w:noProof/>
+              </w:rPr>
+              <w:t>Liste des fonctionnalités présentes</w:t>
+            </w:r>
+            <w:r>
+              <w:rPr>
+                <w:noProof/>
+                <w:webHidden/>
+              </w:rPr>
+              <w:tab/>
+            </w:r>
+            <w:r>
+              <w:rPr>
+                <w:noProof/>
+                <w:webHidden/>
+              </w:rPr>
+              <w:fldChar w:fldCharType="begin"/>
+            </w:r>
+            <w:r>
+              <w:rPr>
+                <w:noProof/>
+                <w:webHidden/>
+              </w:rPr>
+              <w:instrText xml:space="preserve"> PAGEREF _Toc73957932 \h </w:instrText>
+            </w:r>
+            <w:r>
+              <w:rPr>
+                <w:noProof/>
+                <w:webHidden/>
+              </w:rPr>
+            </w:r>
+            <w:r>
+              <w:rPr>
+                <w:noProof/>
+                <w:webHidden/>
+              </w:rPr>
+              <w:fldChar w:fldCharType="separate"/>
+            </w:r>
+            <w:r>
+              <w:rPr>
+                <w:noProof/>
+                <w:webHidden/>
+              </w:rPr>
+              <w:t>2</w:t>
+            </w:r>
+            <w:r>
+              <w:rPr>
+                <w:noProof/>
+                <w:webHidden/>
+              </w:rPr>
+              <w:fldChar w:fldCharType="end"/>
+            </w:r>
+          </w:hyperlink>
+        </w:p>
+        <w:p>
+          <w:pPr>
+            <w:pStyle w:val="TM1"/>
+            <w:tabs>
+              <w:tab w:val="left" w:pos="440"/>
+              <w:tab w:val="right" w:leader="dot" w:pos="9062"/>
+            </w:tabs>
+            <w:rPr>
+              <w:rFonts w:eastAsiaTheme="minorEastAsia"/>
+              <w:noProof/>
+              <w:lang w:eastAsia="fr-FR"/>
+            </w:rPr>
+          </w:pPr>
+          <w:hyperlink w:anchor="_Toc73957933" w:history="1">
+            <w:r>
+              <w:rPr>
+                <w:rStyle w:val="Lienhypertexte"/>
+                <w:noProof/>
+              </w:rPr>
+              <w:t>3-</w:t>
+            </w:r>
+            <w:r>
+              <w:rPr>
+                <w:rFonts w:eastAsiaTheme="minorEastAsia"/>
+                <w:noProof/>
+                <w:lang w:eastAsia="fr-FR"/>
+              </w:rPr>
+              <w:tab/>
+            </w:r>
+            <w:r>
+              <w:rPr>
+                <w:rStyle w:val="Lienhypertexte"/>
+                <w:noProof/>
+              </w:rPr>
+              <w:t>Liste des fonctionnalités non présentes</w:t>
+            </w:r>
+            <w:r>
+              <w:rPr>
+                <w:noProof/>
+                <w:webHidden/>
+              </w:rPr>
+              <w:tab/>
+            </w:r>
+            <w:r>
+              <w:rPr>
+                <w:noProof/>
+                <w:webHidden/>
+              </w:rPr>
+              <w:fldChar w:fldCharType="begin"/>
+            </w:r>
+            <w:r>
+              <w:rPr>
+                <w:noProof/>
+                <w:webHidden/>
+              </w:rPr>
+              <w:instrText xml:space="preserve"> PAGEREF _Toc73957933 \h </w:instrText>
+            </w:r>
+            <w:r>
+              <w:rPr>
+                <w:noProof/>
+                <w:webHidden/>
+              </w:rPr>
+            </w:r>
+            <w:r>
+              <w:rPr>
+                <w:noProof/>
+                <w:webHidden/>
+              </w:rPr>
+              <w:fldChar w:fldCharType="separate"/>
+            </w:r>
+            <w:r>
+              <w:rPr>
+                <w:noProof/>
+                <w:webHidden/>
+              </w:rPr>
+              <w:t>3</w:t>
+            </w:r>
+            <w:r>
+              <w:rPr>
+                <w:noProof/>
+                <w:webHidden/>
+              </w:rPr>
+              <w:fldChar w:fldCharType="end"/>
+            </w:r>
+          </w:hyperlink>
+        </w:p>
+        <w:p>
+          <w:pPr>
+            <w:pStyle w:val="TM1"/>
+            <w:tabs>
+              <w:tab w:val="left" w:pos="440"/>
+              <w:tab w:val="right" w:leader="dot" w:pos="9062"/>
+            </w:tabs>
+            <w:rPr>
+              <w:rFonts w:eastAsiaTheme="minorEastAsia"/>
+              <w:noProof/>
+              <w:lang w:eastAsia="fr-FR"/>
+            </w:rPr>
+          </w:pPr>
+          <w:hyperlink w:anchor="_Toc73957934" w:history="1">
+            <w:r>
+              <w:rPr>
+                <w:rStyle w:val="Lienhypertexte"/>
+                <w:noProof/>
+              </w:rPr>
+              <w:t>4-</w:t>
+            </w:r>
+            <w:r>
+              <w:rPr>
+                <w:rFonts w:eastAsiaTheme="minorEastAsia"/>
+                <w:noProof/>
+                <w:lang w:eastAsia="fr-FR"/>
+              </w:rPr>
+              <w:tab/>
+            </w:r>
+            <w:r>
+              <w:rPr>
+                <w:rStyle w:val="Lienhypertexte"/>
+                <w:noProof/>
+              </w:rPr>
+              <w:t>Les améliorations possibles</w:t>
+            </w:r>
+            <w:r>
+              <w:rPr>
+                <w:noProof/>
+                <w:webHidden/>
+              </w:rPr>
+              <w:tab/>
+            </w:r>
+            <w:r>
+              <w:rPr>
+                <w:noProof/>
+                <w:webHidden/>
+              </w:rPr>
+              <w:fldChar w:fldCharType="begin"/>
+            </w:r>
+            <w:r>
+              <w:rPr>
+                <w:noProof/>
+                <w:webHidden/>
+              </w:rPr>
+              <w:instrText xml:space="preserve"> PAGEREF _Toc73957934 \h </w:instrText>
+            </w:r>
+            <w:r>
+              <w:rPr>
+                <w:noProof/>
+                <w:webHidden/>
+              </w:rPr>
+            </w:r>
+            <w:r>
+              <w:rPr>
+                <w:noProof/>
+                <w:webHidden/>
+              </w:rPr>
+              <w:fldChar w:fldCharType="separate"/>
+            </w:r>
+            <w:r>
+              <w:rPr>
+                <w:noProof/>
+                <w:webHidden/>
+              </w:rPr>
+              <w:t>3</w:t>
+            </w:r>
+            <w:r>
+              <w:rPr>
+                <w:noProof/>
+                <w:webHidden/>
+              </w:rPr>
+              <w:fldChar w:fldCharType="end"/>
+            </w:r>
+          </w:hyperlink>
+        </w:p>
+        <w:p>
+          <w:pPr>
+            <w:pStyle w:val="TM1"/>
+            <w:tabs>
+              <w:tab w:val="left" w:pos="440"/>
+              <w:tab w:val="right" w:leader="dot" w:pos="9062"/>
+            </w:tabs>
+            <w:rPr>
+              <w:rFonts w:eastAsiaTheme="minorEastAsia"/>
+              <w:noProof/>
+              <w:lang w:eastAsia="fr-FR"/>
+            </w:rPr>
+          </w:pPr>
+          <w:hyperlink w:anchor="_Toc73957935" w:history="1">
+            <w:r>
+              <w:rPr>
+                <w:rStyle w:val="Lienhypertexte"/>
+                <w:noProof/>
+              </w:rPr>
+              <w:t>5-</w:t>
+            </w:r>
+            <w:r>
+              <w:rPr>
+                <w:rFonts w:eastAsiaTheme="minorEastAsia"/>
+                <w:noProof/>
+                <w:lang w:eastAsia="fr-FR"/>
+              </w:rPr>
+              <w:tab/>
+            </w:r>
+            <w:r>
+              <w:rPr>
+                <w:rStyle w:val="Lienhypertexte"/>
+                <w:noProof/>
+              </w:rPr>
+              <w:t>Architecture générale</w:t>
+            </w:r>
+            <w:r>
+              <w:rPr>
+                <w:noProof/>
+                <w:webHidden/>
+              </w:rPr>
+              <w:tab/>
+            </w:r>
+            <w:r>
+              <w:rPr>
+                <w:noProof/>
+                <w:webHidden/>
+              </w:rPr>
+              <w:fldChar w:fldCharType="begin"/>
+            </w:r>
+            <w:r>
+              <w:rPr>
+                <w:noProof/>
+                <w:webHidden/>
+              </w:rPr>
+              <w:instrText xml:space="preserve"> PAGEREF _Toc73957935 \h </w:instrText>
+            </w:r>
+            <w:r>
+              <w:rPr>
+                <w:noProof/>
+                <w:webHidden/>
+              </w:rPr>
+            </w:r>
+            <w:r>
+              <w:rPr>
+                <w:noProof/>
+                <w:webHidden/>
+              </w:rPr>
+              <w:fldChar w:fldCharType="separate"/>
+            </w:r>
+            <w:r>
+              <w:rPr>
+                <w:noProof/>
+                <w:webHidden/>
+              </w:rPr>
+              <w:t>4</w:t>
+            </w:r>
+            <w:r>
+              <w:rPr>
+                <w:noProof/>
+                <w:webHidden/>
+              </w:rPr>
+              <w:fldChar w:fldCharType="end"/>
+            </w:r>
+          </w:hyperlink>
+        </w:p>
+        <w:p>
+          <w:pPr>
+            <w:pStyle w:val="TM1"/>
+            <w:tabs>
+              <w:tab w:val="left" w:pos="440"/>
+              <w:tab w:val="right" w:leader="dot" w:pos="9062"/>
+            </w:tabs>
+            <w:rPr>
+              <w:rFonts w:eastAsiaTheme="minorEastAsia"/>
+              <w:noProof/>
+              <w:lang w:eastAsia="fr-FR"/>
+            </w:rPr>
+          </w:pPr>
+          <w:hyperlink w:anchor="_Toc73957936" w:history="1">
+            <w:r>
+              <w:rPr>
+                <w:rStyle w:val="Lienhypertexte"/>
+                <w:noProof/>
+                <w:lang w:val="en-GB"/>
+              </w:rPr>
+              <w:t>a.</w:t>
+            </w:r>
+            <w:r>
+              <w:rPr>
+                <w:rFonts w:eastAsiaTheme="minorEastAsia"/>
+                <w:noProof/>
+                <w:lang w:eastAsia="fr-FR"/>
+              </w:rPr>
+              <w:tab/>
+            </w:r>
+            <w:r>
+              <w:rPr>
+                <w:rStyle w:val="Lienhypertexte"/>
+                <w:noProof/>
+                <w:lang w:val="en-GB"/>
+              </w:rPr>
+              <w:t>Architecture de l’application mobile</w:t>
+            </w:r>
+            <w:r>
+              <w:rPr>
+                <w:noProof/>
+                <w:webHidden/>
+              </w:rPr>
+              <w:tab/>
+            </w:r>
+            <w:r>
+              <w:rPr>
+                <w:noProof/>
+                <w:webHidden/>
+              </w:rPr>
+              <w:fldChar w:fldCharType="begin"/>
+            </w:r>
+            <w:r>
+              <w:rPr>
+                <w:noProof/>
+                <w:webHidden/>
+              </w:rPr>
+              <w:instrText xml:space="preserve"> PAGEREF _Toc73957936 \h </w:instrText>
+            </w:r>
+            <w:r>
+              <w:rPr>
+                <w:noProof/>
+                <w:webHidden/>
+              </w:rPr>
+            </w:r>
+            <w:r>
+              <w:rPr>
+                <w:noProof/>
+                <w:webHidden/>
+              </w:rPr>
+              <w:fldChar w:fldCharType="separate"/>
+            </w:r>
+            <w:r>
+              <w:rPr>
+                <w:noProof/>
+                <w:webHidden/>
+              </w:rPr>
+              <w:t>4</w:t>
+            </w:r>
+            <w:r>
+              <w:rPr>
+                <w:noProof/>
+                <w:webHidden/>
+              </w:rPr>
+              <w:fldChar w:fldCharType="end"/>
+            </w:r>
+          </w:hyperlink>
+        </w:p>
+        <w:p>
+          <w:pPr>
+            <w:pStyle w:val="TM1"/>
+            <w:tabs>
+              <w:tab w:val="left" w:pos="440"/>
+              <w:tab w:val="right" w:leader="dot" w:pos="9062"/>
+            </w:tabs>
+            <w:rPr>
+              <w:rFonts w:eastAsiaTheme="minorEastAsia"/>
+              <w:noProof/>
+              <w:lang w:eastAsia="fr-FR"/>
+            </w:rPr>
+          </w:pPr>
+          <w:hyperlink w:anchor="_Toc73957937" w:history="1">
+            <w:r>
+              <w:rPr>
+                <w:rStyle w:val="Lienhypertexte"/>
+                <w:noProof/>
+              </w:rPr>
+              <w:t>b.</w:t>
+            </w:r>
+            <w:r>
+              <w:rPr>
+                <w:rFonts w:eastAsiaTheme="minorEastAsia"/>
+                <w:noProof/>
+                <w:lang w:eastAsia="fr-FR"/>
+              </w:rPr>
+              <w:tab/>
+            </w:r>
+            <w:r>
+              <w:rPr>
+                <w:rStyle w:val="Lienhypertexte"/>
+                <w:noProof/>
+              </w:rPr>
+              <w:t>Architecture d’infrastructure</w:t>
+            </w:r>
+            <w:r>
+              <w:rPr>
+                <w:noProof/>
+                <w:webHidden/>
+              </w:rPr>
+              <w:tab/>
+            </w:r>
+            <w:r>
+              <w:rPr>
+                <w:noProof/>
+                <w:webHidden/>
+              </w:rPr>
+              <w:fldChar w:fldCharType="begin"/>
+            </w:r>
+            <w:r>
+              <w:rPr>
+                <w:noProof/>
+                <w:webHidden/>
+              </w:rPr>
+              <w:instrText xml:space="preserve"> PAGEREF _Toc73957937 \h </w:instrText>
+            </w:r>
+            <w:r>
+              <w:rPr>
+                <w:noProof/>
+                <w:webHidden/>
+              </w:rPr>
+            </w:r>
+            <w:r>
+              <w:rPr>
+                <w:noProof/>
+                <w:webHidden/>
+              </w:rPr>
+              <w:fldChar w:fldCharType="separate"/>
+            </w:r>
+            <w:r>
+              <w:rPr>
+                <w:noProof/>
+                <w:webHidden/>
+              </w:rPr>
+              <w:t>4</w:t>
+            </w:r>
+            <w:r>
+              <w:rPr>
+                <w:noProof/>
+                <w:webHidden/>
+              </w:rPr>
+              <w:fldChar w:fldCharType="end"/>
+            </w:r>
+          </w:hyperlink>
+        </w:p>
+        <w:p>
+          <w:pPr>
+            <w:pStyle w:val="TM1"/>
+            <w:tabs>
+              <w:tab w:val="left" w:pos="440"/>
+              <w:tab w:val="right" w:leader="dot" w:pos="9062"/>
+            </w:tabs>
+            <w:rPr>
+              <w:rFonts w:eastAsiaTheme="minorEastAsia"/>
+              <w:noProof/>
+              <w:lang w:eastAsia="fr-FR"/>
+            </w:rPr>
+          </w:pPr>
+          <w:hyperlink w:anchor="_Toc73957938" w:history="1">
+            <w:r>
+              <w:rPr>
+                <w:rStyle w:val="Lienhypertexte"/>
+                <w:noProof/>
+              </w:rPr>
+              <w:t>6-</w:t>
+            </w:r>
+            <w:r>
+              <w:rPr>
+                <w:rFonts w:eastAsiaTheme="minorEastAsia"/>
+                <w:noProof/>
+                <w:lang w:eastAsia="fr-FR"/>
+              </w:rPr>
+              <w:tab/>
+            </w:r>
+            <w:r>
+              <w:rPr>
+                <w:rStyle w:val="Lienhypertexte"/>
+                <w:noProof/>
+              </w:rPr>
+              <w:t>Captures d’écrans</w:t>
+            </w:r>
+            <w:r>
+              <w:rPr>
+                <w:noProof/>
+                <w:webHidden/>
+              </w:rPr>
+              <w:tab/>
+            </w:r>
+            <w:r>
+              <w:rPr>
+                <w:noProof/>
+                <w:webHidden/>
+              </w:rPr>
+              <w:fldChar w:fldCharType="begin"/>
+            </w:r>
+            <w:r>
+              <w:rPr>
+                <w:noProof/>
+                <w:webHidden/>
+              </w:rPr>
+              <w:instrText xml:space="preserve"> PAGEREF _Toc73957938 \h </w:instrText>
+            </w:r>
+            <w:r>
+              <w:rPr>
+                <w:noProof/>
+                <w:webHidden/>
+              </w:rPr>
+            </w:r>
+            <w:r>
+              <w:rPr>
+                <w:noProof/>
+                <w:webHidden/>
+              </w:rPr>
+              <w:fldChar w:fldCharType="separate"/>
+            </w:r>
+            <w:r>
+              <w:rPr>
+                <w:noProof/>
+                <w:webHidden/>
+              </w:rPr>
+              <w:t>5</w:t>
+            </w:r>
+            <w:r>
+              <w:rPr>
+                <w:noProof/>
+                <w:webHidden/>
+              </w:rPr>
+              <w:fldChar w:fldCharType="end"/>
+            </w:r>
+          </w:hyperlink>
+        </w:p>
+        <w:p>
+          <w:pPr>
+            <w:pStyle w:val="TM2"/>
+            <w:tabs>
+              <w:tab w:val="left" w:pos="660"/>
+              <w:tab w:val="right" w:leader="dot" w:pos="9062"/>
+            </w:tabs>
+            <w:rPr>
+              <w:rFonts w:eastAsiaTheme="minorEastAsia"/>
+              <w:noProof/>
+              <w:lang w:eastAsia="fr-FR"/>
+            </w:rPr>
+          </w:pPr>
+          <w:hyperlink w:anchor="_Toc73957939" w:history="1">
+            <w:r>
+              <w:rPr>
+                <w:rStyle w:val="Lienhypertexte"/>
+                <w:noProof/>
+              </w:rPr>
+              <w:t>a.</w:t>
+            </w:r>
+            <w:r>
+              <w:rPr>
+                <w:rFonts w:eastAsiaTheme="minorEastAsia"/>
+                <w:noProof/>
+                <w:lang w:eastAsia="fr-FR"/>
+              </w:rPr>
+              <w:tab/>
+            </w:r>
+            <w:r>
+              <w:rPr>
+                <w:rStyle w:val="Lienhypertexte"/>
+                <w:noProof/>
+              </w:rPr>
+              <w:t>Affichage match</w:t>
+            </w:r>
+            <w:r>
+              <w:rPr>
+                <w:noProof/>
+                <w:webHidden/>
+              </w:rPr>
+              <w:tab/>
+            </w:r>
+            <w:r>
+              <w:rPr>
+                <w:noProof/>
+                <w:webHidden/>
+              </w:rPr>
+              <w:fldChar w:fldCharType="begin"/>
+            </w:r>
+            <w:r>
+              <w:rPr>
+                <w:noProof/>
+                <w:webHidden/>
+              </w:rPr>
+              <w:instrText xml:space="preserve"> PAGEREF _Toc73957939 \h </w:instrText>
+            </w:r>
+            <w:r>
+              <w:rPr>
+                <w:noProof/>
+                <w:webHidden/>
+              </w:rPr>
+            </w:r>
+            <w:r>
+              <w:rPr>
+                <w:noProof/>
+                <w:webHidden/>
+              </w:rPr>
+              <w:fldChar w:fldCharType="separate"/>
+            </w:r>
+            <w:r>
+              <w:rPr>
+                <w:noProof/>
+                <w:webHidden/>
+              </w:rPr>
+              <w:t>5</w:t>
+            </w:r>
+            <w:r>
+              <w:rPr>
+                <w:noProof/>
+                <w:webHidden/>
+              </w:rPr>
+              <w:fldChar w:fldCharType="end"/>
+            </w:r>
+          </w:hyperlink>
+        </w:p>
+        <w:p>
+          <w:pPr>
+            <w:pStyle w:val="TM2"/>
+            <w:tabs>
+              <w:tab w:val="left" w:pos="660"/>
+              <w:tab w:val="right" w:leader="dot" w:pos="9062"/>
+            </w:tabs>
+            <w:rPr>
+              <w:rFonts w:eastAsiaTheme="minorEastAsia"/>
+              <w:noProof/>
+              <w:lang w:eastAsia="fr-FR"/>
+            </w:rPr>
+          </w:pPr>
+          <w:hyperlink w:anchor="_Toc73957940" w:history="1">
+            <w:r>
+              <w:rPr>
+                <w:rStyle w:val="Lienhypertexte"/>
+                <w:noProof/>
+                <w:lang w:val="en-GB"/>
+              </w:rPr>
+              <w:t>b.</w:t>
+            </w:r>
+            <w:r>
+              <w:rPr>
+                <w:rFonts w:eastAsiaTheme="minorEastAsia"/>
+                <w:noProof/>
+                <w:lang w:eastAsia="fr-FR"/>
+              </w:rPr>
+              <w:tab/>
+            </w:r>
+            <w:r>
+              <w:rPr>
+                <w:rStyle w:val="Lienhypertexte"/>
+                <w:noProof/>
+              </w:rPr>
+              <w:t>Création match</w:t>
+            </w:r>
+            <w:r>
+              <w:rPr>
+                <w:noProof/>
+                <w:webHidden/>
+              </w:rPr>
+              <w:tab/>
+            </w:r>
+            <w:r>
+              <w:rPr>
+                <w:noProof/>
+                <w:webHidden/>
+              </w:rPr>
+              <w:fldChar w:fldCharType="begin"/>
+            </w:r>
+            <w:r>
+              <w:rPr>
+                <w:noProof/>
+                <w:webHidden/>
+              </w:rPr>
+              <w:instrText xml:space="preserve"> PAGEREF _Toc73957940 \h </w:instrText>
+            </w:r>
+            <w:r>
+              <w:rPr>
+                <w:noProof/>
+                <w:webHidden/>
+              </w:rPr>
+            </w:r>
+            <w:r>
+              <w:rPr>
+                <w:noProof/>
+                <w:webHidden/>
+              </w:rPr>
+              <w:fldChar w:fldCharType="separate"/>
+            </w:r>
+            <w:r>
+              <w:rPr>
+                <w:noProof/>
+                <w:webHidden/>
+              </w:rPr>
+              <w:t>8</w:t>
+            </w:r>
+            <w:r>
+              <w:rPr>
+                <w:noProof/>
+                <w:webHidden/>
+              </w:rPr>
+              <w:fldChar w:fldCharType="end"/>
+            </w:r>
+          </w:hyperlink>
+        </w:p>
+        <w:p>
+          <w:pPr>
+            <w:pStyle w:val="TM2"/>
+            <w:tabs>
+              <w:tab w:val="left" w:pos="660"/>
+              <w:tab w:val="right" w:leader="dot" w:pos="9062"/>
+            </w:tabs>
+            <w:rPr>
+              <w:rFonts w:eastAsiaTheme="minorEastAsia"/>
+              <w:noProof/>
+              <w:lang w:eastAsia="fr-FR"/>
+            </w:rPr>
+          </w:pPr>
+          <w:hyperlink w:anchor="_Toc73957941" w:history="1">
+            <w:r>
+              <w:rPr>
+                <w:rStyle w:val="Lienhypertexte"/>
+                <w:noProof/>
+              </w:rPr>
+              <w:t>c.</w:t>
+            </w:r>
+            <w:r>
+              <w:rPr>
+                <w:rFonts w:eastAsiaTheme="minorEastAsia"/>
+                <w:noProof/>
+                <w:lang w:eastAsia="fr-FR"/>
+              </w:rPr>
+              <w:tab/>
+            </w:r>
+            <w:r>
+              <w:rPr>
+                <w:rStyle w:val="Lienhypertexte"/>
+                <w:noProof/>
+              </w:rPr>
+              <w:t>Rotation écran</w:t>
+            </w:r>
+            <w:r>
+              <w:rPr>
+                <w:noProof/>
+                <w:webHidden/>
+              </w:rPr>
+              <w:tab/>
+            </w:r>
+            <w:r>
+              <w:rPr>
+                <w:noProof/>
+                <w:webHidden/>
+              </w:rPr>
+              <w:fldChar w:fldCharType="begin"/>
+            </w:r>
+            <w:r>
+              <w:rPr>
+                <w:noProof/>
+                <w:webHidden/>
+              </w:rPr>
+              <w:instrText xml:space="preserve"> PAGEREF _Toc73957941 \h </w:instrText>
+            </w:r>
+            <w:r>
+              <w:rPr>
+                <w:noProof/>
+                <w:webHidden/>
+              </w:rPr>
+            </w:r>
+            <w:r>
+              <w:rPr>
+                <w:noProof/>
+                <w:webHidden/>
+              </w:rPr>
+              <w:fldChar w:fldCharType="separate"/>
+            </w:r>
+            <w:r>
+              <w:rPr>
+                <w:noProof/>
+                <w:webHidden/>
+              </w:rPr>
+              <w:t>9</w:t>
+            </w:r>
+            <w:r>
+              <w:rPr>
+                <w:noProof/>
+                <w:webHidden/>
+              </w:rPr>
+              <w:fldChar w:fldCharType="end"/>
+            </w:r>
+          </w:hyperlink>
+        </w:p>
+        <w:p>
+          <w:pPr>
+            <w:pStyle w:val="TM2"/>
+            <w:tabs>
+              <w:tab w:val="left" w:pos="660"/>
+              <w:tab w:val="right" w:leader="dot" w:pos="9062"/>
+            </w:tabs>
+            <w:rPr>
+              <w:rFonts w:eastAsiaTheme="minorEastAsia"/>
+              <w:noProof/>
+              <w:lang w:eastAsia="fr-FR"/>
+            </w:rPr>
+          </w:pPr>
+          <w:hyperlink w:anchor="_Toc73957942" w:history="1">
+            <w:r>
+              <w:rPr>
+                <w:rStyle w:val="Lienhypertexte"/>
+                <w:noProof/>
+              </w:rPr>
+              <w:t>d.</w:t>
+            </w:r>
+            <w:r>
+              <w:rPr>
+                <w:rFonts w:eastAsiaTheme="minorEastAsia"/>
+                <w:noProof/>
+                <w:lang w:eastAsia="fr-FR"/>
+              </w:rPr>
+              <w:tab/>
+            </w:r>
+            <w:r>
+              <w:rPr>
+                <w:rStyle w:val="Lienhypertexte"/>
+                <w:noProof/>
+              </w:rPr>
+              <w:t>Changement de langue</w:t>
+            </w:r>
+            <w:r>
+              <w:rPr>
+                <w:noProof/>
+                <w:webHidden/>
+              </w:rPr>
+              <w:tab/>
+            </w:r>
+            <w:r>
+              <w:rPr>
+                <w:noProof/>
+                <w:webHidden/>
+              </w:rPr>
+              <w:fldChar w:fldCharType="begin"/>
+            </w:r>
+            <w:r>
+              <w:rPr>
+                <w:noProof/>
+                <w:webHidden/>
+              </w:rPr>
+              <w:instrText xml:space="preserve"> PAGEREF _Toc73957942 \h </w:instrText>
+            </w:r>
+            <w:r>
+              <w:rPr>
+                <w:noProof/>
+                <w:webHidden/>
+              </w:rPr>
+            </w:r>
+            <w:r>
+              <w:rPr>
+                <w:noProof/>
+                <w:webHidden/>
+              </w:rPr>
+              <w:fldChar w:fldCharType="separate"/>
+            </w:r>
+            <w:r>
+              <w:rPr>
+                <w:noProof/>
+                <w:webHidden/>
+              </w:rPr>
+              <w:t>12</w:t>
+            </w:r>
+            <w:r>
+              <w:rPr>
+                <w:noProof/>
+                <w:webHidden/>
+              </w:rPr>
+              <w:fldChar w:fldCharType="end"/>
+            </w:r>
+          </w:hyperlink>
+        </w:p>
+        <w:p>
+          <w:r>
+            <w:rPr>
+              <w:b/>
+              <w:bCs/>
+            </w:rPr>
+            <w:fldChar w:fldCharType="end"/>
+          </w:r>
+        </w:p>
+      </w:sdtContent>
+    </w:sdt>
+    <w:p>
+      <w:pPr>
+        <w:rPr>
+          <w:rFonts w:asciiTheme="majorHAnsi" w:eastAsiaTheme="majorEastAsia" w:hAnsiTheme="majorHAnsi" w:cstheme="majorBidi"/>
+          <w:color w:val="2F5496" w:themeColor="accent1" w:themeShade="BF"/>
+          <w:sz w:val="32"/>
+          <w:szCs w:val="32"/>
+          <w:lang w:val="en-GB"/>
+        </w:rPr>
+      </w:pPr>
+    </w:p>
+    <w:p>
+      <w:pPr>
+        <w:rPr>
+          <w:rFonts w:asciiTheme="majorHAnsi" w:eastAsiaTheme="majorEastAsia" w:hAnsiTheme="majorHAnsi" w:cstheme="majorBidi"/>
+          <w:color w:val="2F5496" w:themeColor="accent1" w:themeShade="BF"/>
+          <w:sz w:val="32"/>
+          <w:szCs w:val="32"/>
+          <w:lang w:val="en-GB"/>
+        </w:rPr>
+      </w:pPr>
+      <w:bookmarkStart w:id="0" w:name="_Toc73957931"/>
+      <w:r>
+        <w:rPr>
+          <w:lang w:val="en-GB"/>
+        </w:rPr>
+        <w:br w:type="page"/>
+      </w:r>
     </w:p>
     <w:p>
       <w:pPr>
@@ -404,15 +1377,10 @@
         <w:rPr>
           <w:lang w:val="en-GB"/>
         </w:rPr>
+        <w:lastRenderedPageBreak/>
         <w:t>Outils</w:t>
       </w:r>
-    </w:p>
-    <w:p>
-      <w:pPr>
-        <w:rPr>
-          <w:lang w:val="en-GB"/>
-        </w:rPr>
-      </w:pPr>
+      <w:bookmarkEnd w:id="0"/>
     </w:p>
     <w:p>
       <w:pPr>
@@ -470,18 +1438,28 @@
     </w:p>
     <w:p>
       <w:pPr>
+        <w:pStyle w:val="Paragraphedeliste"/>
+        <w:rPr>
+          <w:lang w:val="en-GB"/>
+        </w:rPr>
+      </w:pPr>
+    </w:p>
+    <w:p>
+      <w:pPr>
         <w:pStyle w:val="Titre1"/>
         <w:numPr>
           <w:ilvl w:val="0"/>
           <w:numId w:val="3"/>
         </w:numPr>
       </w:pPr>
+      <w:bookmarkStart w:id="1" w:name="_Toc73957932"/>
       <w:r>
         <w:t>Liste des fonctionnalités</w:t>
       </w:r>
       <w:r>
         <w:t xml:space="preserve"> présentes</w:t>
       </w:r>
+      <w:bookmarkEnd w:id="1"/>
     </w:p>
     <w:p>
       <w:pPr>
@@ -528,15 +1506,7 @@
         </w:numPr>
       </w:pPr>
       <w:r>
-        <w:t xml:space="preserve">Localisation des matchs en fonction d’un </w:t>
-      </w:r>
-      <w:proofErr w:type="spellStart"/>
-      <w:r>
-        <w:t>picker</w:t>
-      </w:r>
-      <w:proofErr w:type="spellEnd"/>
-      <w:r>
-        <w:t xml:space="preserve"> sur une carte</w:t>
+        <w:t>Localisation des matchs en fonction d’un picker sur une carte</w:t>
       </w:r>
     </w:p>
     <w:p>
@@ -635,15 +1605,7 @@
         </w:numPr>
       </w:pPr>
       <w:r>
-        <w:t xml:space="preserve">Sauvegarde à distance via une API </w:t>
-      </w:r>
-      <w:proofErr w:type="spellStart"/>
-      <w:r>
-        <w:t>Rest</w:t>
-      </w:r>
-      <w:proofErr w:type="spellEnd"/>
-      <w:r>
-        <w:t xml:space="preserve"> des matchs les plus anciens</w:t>
+        <w:t>Sauvegarde à distance via une API Rest des matchs les plus anciens</w:t>
       </w:r>
     </w:p>
     <w:p>
@@ -672,26 +1634,36 @@
     </w:p>
     <w:p>
       <w:pPr>
+        <w:ind w:left="360"/>
+      </w:pPr>
+    </w:p>
+    <w:p>
+      <w:pPr>
+        <w:pStyle w:val="Titre1"/>
+        <w:numPr>
+          <w:ilvl w:val="0"/>
+          <w:numId w:val="3"/>
+        </w:numPr>
+      </w:pPr>
+      <w:bookmarkStart w:id="2" w:name="_Toc73957933"/>
+      <w:r>
+        <w:t>Liste des fonctionnalités</w:t>
+      </w:r>
+      <w:r>
+        <w:t> non présentes</w:t>
+      </w:r>
+      <w:bookmarkEnd w:id="2"/>
+    </w:p>
+    <w:p>
+      <w:pPr>
         <w:pStyle w:val="Paragraphedeliste"/>
         <w:numPr>
           <w:ilvl w:val="0"/>
           <w:numId w:val="4"/>
         </w:numPr>
-        <w:rPr>
-          <w:highlight w:val="yellow"/>
-        </w:rPr>
-      </w:pPr>
-      <w:r>
-        <w:rPr>
-          <w:highlight w:val="yellow"/>
-        </w:rPr>
-        <w:t>Si tu trouves quelque chose d’autre à dire</w:t>
-      </w:r>
-      <w:r>
-        <w:rPr>
-          <w:highlight w:val="yellow"/>
-        </w:rPr>
-        <w:t xml:space="preserve"> (JM)</w:t>
+      </w:pPr>
+      <w:r>
+        <w:t>RAS</w:t>
       </w:r>
     </w:p>
     <w:p>
@@ -707,23 +1679,78 @@
           <w:numId w:val="3"/>
         </w:numPr>
       </w:pPr>
-      <w:r>
-        <w:t>Liste des fonctionnalités</w:t>
-      </w:r>
-      <w:r>
-        <w:t> non présentes</w:t>
-      </w:r>
+      <w:bookmarkStart w:id="3" w:name="_Toc73957934"/>
+      <w:r>
+        <w:t>Les améliorations possibles</w:t>
+      </w:r>
+      <w:bookmarkEnd w:id="3"/>
     </w:p>
     <w:p>
       <w:pPr>
         <w:pStyle w:val="Paragraphedeliste"/>
         <w:numPr>
           <w:ilvl w:val="0"/>
-          <w:numId w:val="4"/>
+          <w:numId w:val="7"/>
         </w:numPr>
       </w:pPr>
       <w:r>
-        <w:t>NAN</w:t>
+        <w:t>Changement manuelle de la langue dans les paramètres de l’application</w:t>
+      </w:r>
+    </w:p>
+    <w:p>
+      <w:pPr>
+        <w:pStyle w:val="Paragraphedeliste"/>
+        <w:numPr>
+          <w:ilvl w:val="0"/>
+          <w:numId w:val="7"/>
+        </w:numPr>
+      </w:pPr>
+      <w:r>
+        <w:t>L’envoi de l’image sur la base de données distante</w:t>
+      </w:r>
+    </w:p>
+    <w:p>
+      <w:pPr>
+        <w:pStyle w:val="Paragraphedeliste"/>
+        <w:numPr>
+          <w:ilvl w:val="0"/>
+          <w:numId w:val="7"/>
+        </w:numPr>
+      </w:pPr>
+      <w:r>
+        <w:t>Utilisation de l’architecture MVVM</w:t>
+      </w:r>
+      <w:r>
+        <w:t xml:space="preserve"> (Modèle vue, vue modèle)</w:t>
+      </w:r>
+    </w:p>
+    <w:p>
+      <w:pPr>
+        <w:pStyle w:val="Paragraphedeliste"/>
+        <w:numPr>
+          <w:ilvl w:val="0"/>
+          <w:numId w:val="7"/>
+        </w:numPr>
+      </w:pPr>
+      <w:r>
+        <w:t>UX plus facile d’utilisation et plus intuitive</w:t>
+      </w:r>
+    </w:p>
+    <w:p>
+      <w:pPr>
+        <w:pStyle w:val="Paragraphedeliste"/>
+        <w:numPr>
+          <w:ilvl w:val="0"/>
+          <w:numId w:val="7"/>
+        </w:numPr>
+      </w:pPr>
+      <w:r>
+        <w:t>UI plus agréable, meilleur thème de couleurs</w:t>
+      </w:r>
+    </w:p>
+    <w:p>
+      <w:r>
+        <w:br w:type="page"/>
       </w:r>
     </w:p>
     <w:p>
@@ -734,71 +1761,289 @@
           <w:numId w:val="3"/>
         </w:numPr>
       </w:pPr>
-      <w:r>
-        <w:t>Les améliorations possibles</w:t>
-      </w:r>
-    </w:p>
-    <w:p>
-      <w:pPr>
-        <w:pStyle w:val="Paragraphedeliste"/>
+      <w:bookmarkStart w:id="4" w:name="_Toc73957935"/>
+      <w:r>
+        <w:lastRenderedPageBreak/>
+        <w:t>Architecture générale</w:t>
+      </w:r>
+      <w:bookmarkEnd w:id="4"/>
+    </w:p>
+    <w:p>
+      <w:pPr>
+        <w:pStyle w:val="Titre1"/>
         <w:numPr>
-          <w:ilvl w:val="0"/>
-          <w:numId w:val="7"/>
+          <w:ilvl w:val="1"/>
+          <w:numId w:val="3"/>
         </w:numPr>
-      </w:pPr>
-      <w:r>
-        <w:t>Changement manuelle de la langue dans les paramètres de l’application</w:t>
-      </w:r>
-    </w:p>
-    <w:p>
-      <w:pPr>
-        <w:pStyle w:val="Paragraphedeliste"/>
+        <w:rPr>
+          <w:lang w:val="en-GB"/>
+        </w:rPr>
+      </w:pPr>
+      <w:bookmarkStart w:id="5" w:name="_Toc73957936"/>
+      <w:r>
+        <w:rPr>
+          <w:noProof/>
+          <w:lang w:val="en-GB"/>
+        </w:rPr>
+        <w:drawing>
+          <wp:anchor distT="0" distB="0" distL="114300" distR="114300" simplePos="0" relativeHeight="251659264" behindDoc="1" locked="0" layoutInCell="1" allowOverlap="1" wp14:anchorId="65708E05" wp14:editId="3B90BD5B">
+            <wp:simplePos x="0" y="0"/>
+            <wp:positionH relativeFrom="margin">
+              <wp:align>center</wp:align>
+            </wp:positionH>
+            <wp:positionV relativeFrom="paragraph">
+              <wp:posOffset>540799</wp:posOffset>
+            </wp:positionV>
+            <wp:extent cx="6632609" cy="4568756"/>
+            <wp:effectExtent l="0" t="0" r="0" b="3810"/>
+            <wp:wrapTight wrapText="bothSides">
+              <wp:wrapPolygon edited="0">
+                <wp:start x="0" y="0"/>
+                <wp:lineTo x="0" y="21528"/>
+                <wp:lineTo x="21528" y="21528"/>
+                <wp:lineTo x="21528" y="0"/>
+                <wp:lineTo x="0" y="0"/>
+              </wp:wrapPolygon>
+            </wp:wrapTight>
+            <wp:docPr id="1" name="Image 1"/>
+            <wp:cNvGraphicFramePr>
+              <a:graphicFrameLocks xmlns:a="http://schemas.openxmlformats.org/drawingml/2006/main" noChangeAspect="1"/>
+            </wp:cNvGraphicFramePr>
+            <a:graphic xmlns:a="http://schemas.openxmlformats.org/drawingml/2006/main">
+              <a:graphicData uri="http://schemas.openxmlformats.org/drawingml/2006/picture">
+                <pic:pic xmlns:pic="http://schemas.openxmlformats.org/drawingml/2006/picture">
+                  <pic:nvPicPr>
+                    <pic:cNvPr id="0" name="Picture 1"/>
+                    <pic:cNvPicPr>
+                      <a:picLocks noChangeAspect="1" noChangeArrowheads="1"/>
+                    </pic:cNvPicPr>
+                  </pic:nvPicPr>
+                  <pic:blipFill>
+                    <a:blip r:embed="rId9">
+                      <a:extLst>
+                        <a:ext uri="{28A0092B-C50C-407E-A947-70E740481C1C}">
+                          <a14:useLocalDpi xmlns:a14="http://schemas.microsoft.com/office/drawing/2010/main" val="0"/>
+                        </a:ext>
+                      </a:extLst>
+                    </a:blip>
+                    <a:srcRect/>
+                    <a:stretch>
+                      <a:fillRect/>
+                    </a:stretch>
+                  </pic:blipFill>
+                  <pic:spPr bwMode="auto">
+                    <a:xfrm>
+                      <a:off x="0" y="0"/>
+                      <a:ext cx="6632609" cy="4568756"/>
+                    </a:xfrm>
+                    <a:prstGeom prst="rect">
+                      <a:avLst/>
+                    </a:prstGeom>
+                    <a:noFill/>
+                    <a:ln>
+                      <a:noFill/>
+                    </a:ln>
+                  </pic:spPr>
+                </pic:pic>
+              </a:graphicData>
+            </a:graphic>
+          </wp:anchor>
+        </w:drawing>
+      </w:r>
+      <w:r>
+        <w:rPr>
+          <w:lang w:val="en-GB"/>
+        </w:rPr>
+        <w:t>Architecture de l’application mobile</w:t>
+      </w:r>
+      <w:bookmarkEnd w:id="5"/>
+    </w:p>
+    <w:p>
+      <w:pPr>
+        <w:pStyle w:val="Titre1"/>
         <w:numPr>
-          <w:ilvl w:val="0"/>
-          <w:numId w:val="7"/>
+          <w:ilvl w:val="1"/>
+          <w:numId w:val="3"/>
         </w:numPr>
       </w:pPr>
-      <w:r>
-        <w:t>L’envoi de l’image sur la base de données distante</w:t>
-      </w:r>
-    </w:p>
-    <w:p>
-      <w:pPr>
-        <w:pStyle w:val="Paragraphedeliste"/>
+      <w:bookmarkStart w:id="6" w:name="_Toc73957937"/>
+      <w:r>
+        <w:t>Architecture d’infrastructure</w:t>
+      </w:r>
+      <w:bookmarkEnd w:id="6"/>
+    </w:p>
+    <w:p>
+      <w:pPr>
+        <w:pStyle w:val="Titre1"/>
         <w:numPr>
-          <w:ilvl w:val="0"/>
-          <w:numId w:val="7"/>
+          <w:ilvl w:val="2"/>
+          <w:numId w:val="3"/>
         </w:numPr>
       </w:pPr>
       <w:r>
-        <w:t>Utilisation de l’architecture MVVM</w:t>
-      </w:r>
-      <w:r>
-        <w:t xml:space="preserve"> (Modèle vue, vue modèle)</w:t>
-      </w:r>
-    </w:p>
-    <w:p>
-      <w:pPr>
-        <w:pStyle w:val="Paragraphedeliste"/>
-        <w:numPr>
-          <w:ilvl w:val="0"/>
-          <w:numId w:val="7"/>
-        </w:numPr>
-      </w:pPr>
-      <w:r>
-        <w:t>UX plus facile d’utilisation et plus intuitive</w:t>
-      </w:r>
-    </w:p>
-    <w:p>
-      <w:pPr>
-        <w:pStyle w:val="Paragraphedeliste"/>
-        <w:numPr>
-          <w:ilvl w:val="0"/>
-          <w:numId w:val="7"/>
-        </w:numPr>
-      </w:pPr>
-      <w:r>
-        <w:t>UI plus agréable, meilleur thème de couleurs</w:t>
+        <w:t>Base de données distante</w:t>
+      </w:r>
+    </w:p>
+    <w:p/>
+    <w:p>
+      <w:r>
+        <w:t>Nous avons utilisé une API Rest afin de faire la connexion entre une base de données externe et l’application mobile</w:t>
+      </w:r>
+      <w:r>
+        <w:t>. Voici un schéma expliquant le fonctionnement</w:t>
+      </w:r>
+    </w:p>
+    <w:p>
+      <w:pPr>
+        <w:jc w:val="center"/>
+      </w:pPr>
+      <w:r>
+        <w:rPr>
+          <w:noProof/>
+        </w:rPr>
+        <w:drawing>
+          <wp:inline distT="0" distB="0" distL="0" distR="0" wp14:anchorId="6A979AD1" wp14:editId="688E11B2">
+            <wp:extent cx="4455248" cy="1364539"/>
+            <wp:effectExtent l="0" t="0" r="2540" b="7620"/>
+            <wp:docPr id="23" name="Image 23"/>
+            <wp:cNvGraphicFramePr>
+              <a:graphicFrameLocks xmlns:a="http://schemas.openxmlformats.org/drawingml/2006/main" noChangeAspect="1"/>
+            </wp:cNvGraphicFramePr>
+            <a:graphic xmlns:a="http://schemas.openxmlformats.org/drawingml/2006/main">
+              <a:graphicData uri="http://schemas.openxmlformats.org/drawingml/2006/picture">
+                <pic:pic xmlns:pic="http://schemas.openxmlformats.org/drawingml/2006/picture">
+                  <pic:nvPicPr>
+                    <pic:cNvPr id="0" name="Picture 1"/>
+                    <pic:cNvPicPr>
+                      <a:picLocks noChangeAspect="1" noChangeArrowheads="1"/>
+                    </pic:cNvPicPr>
+                  </pic:nvPicPr>
+                  <pic:blipFill>
+                    <a:blip r:embed="rId10">
+                      <a:extLst>
+                        <a:ext uri="{28A0092B-C50C-407E-A947-70E740481C1C}">
+                          <a14:useLocalDpi xmlns:a14="http://schemas.microsoft.com/office/drawing/2010/main" val="0"/>
+                        </a:ext>
+                      </a:extLst>
+                    </a:blip>
+                    <a:srcRect/>
+                    <a:stretch>
+                      <a:fillRect/>
+                    </a:stretch>
+                  </pic:blipFill>
+                  <pic:spPr bwMode="auto">
+                    <a:xfrm>
+                      <a:off x="0" y="0"/>
+                      <a:ext cx="4470972" cy="1369355"/>
+                    </a:xfrm>
+                    <a:prstGeom prst="rect">
+                      <a:avLst/>
+                    </a:prstGeom>
+                    <a:noFill/>
+                    <a:ln>
+                      <a:noFill/>
+                    </a:ln>
+                  </pic:spPr>
+                </pic:pic>
+              </a:graphicData>
+            </a:graphic>
+          </wp:inline>
+        </w:drawing>
+      </w:r>
+    </w:p>
+    <w:p>
+      <w:r>
+        <w:lastRenderedPageBreak/>
+        <w:t xml:space="preserve">Le serveur API Rest est fait en Golang voici le </w:t>
+      </w:r>
+      <w:hyperlink r:id="rId11" w:history="1">
+        <w:r>
+          <w:rPr>
+            <w:rStyle w:val="Lienhypertexte"/>
+          </w:rPr>
+          <w:t>dépôt</w:t>
+        </w:r>
+      </w:hyperlink>
+      <w:r>
+        <w:t>. Nous avons utilisé une CI/CD qui permet de normalement lancer les tests unitaires et de lancer la création d’une image docker afin de pouvoir l’utiliser plus tard.</w:t>
+      </w:r>
+    </w:p>
+    <w:p>
+      <w:r>
+        <w:t>Nous avons un serveur permettant avec Traefik</w:t>
+      </w:r>
+      <w:r>
+        <w:t xml:space="preserve"> </w:t>
+      </w:r>
+      <w:r>
+        <w:t>(reverse proxy</w:t>
+      </w:r>
+      <w:r>
+        <w:t xml:space="preserve"> écrit en Go</w:t>
+      </w:r>
+      <w:r>
+        <w:t xml:space="preserve">) </w:t>
+      </w:r>
+      <w:r>
+        <w:t>d’</w:t>
+      </w:r>
+      <w:r>
+        <w:t xml:space="preserve">utiliser cette image docker </w:t>
+      </w:r>
+      <w:r>
+        <w:t xml:space="preserve">avec </w:t>
+      </w:r>
+      <w:r>
+        <w:t>un sous</w:t>
+      </w:r>
+      <w:r>
+        <w:t>-</w:t>
+      </w:r>
+      <w:r>
+        <w:t>domaine</w:t>
+      </w:r>
+      <w:r>
+        <w:t xml:space="preserve"> : </w:t>
+      </w:r>
+      <w:r>
+        <w:t>badtracker.thomaslacaze.fr</w:t>
+      </w:r>
+      <w:r>
+        <w:t>.</w:t>
+      </w:r>
+      <w:r>
+        <w:t xml:space="preserve"> </w:t>
+      </w:r>
+      <w:r>
+        <w:t>A</w:t>
+      </w:r>
+      <w:r>
+        <w:t xml:space="preserve">insi nous donnons ce sous-domaine à </w:t>
+      </w:r>
+      <w:r>
+        <w:t>R</w:t>
+      </w:r>
+      <w:r>
+        <w:t>etrofit afin qu’il puisse faire les appels souhaités</w:t>
+      </w:r>
+      <w:r>
+        <w:t xml:space="preserve"> à l’API.</w:t>
+      </w:r>
+    </w:p>
+    <w:p/>
+    <w:p>
+      <w:pPr>
+        <w:rPr>
+          <w:highlight w:val="magenta"/>
+          <w:lang w:val="en-GB"/>
+        </w:rPr>
+      </w:pPr>
+      <w:r>
+        <w:rPr>
+          <w:highlight w:val="magenta"/>
+          <w:lang w:val="en-GB"/>
+        </w:rPr>
+        <w:br w:type="page"/>
       </w:r>
     </w:p>
     <w:p>
@@ -809,129 +2054,500 @@
           <w:numId w:val="3"/>
         </w:numPr>
       </w:pPr>
-      <w:r>
-        <w:t>Architecture générale</w:t>
-      </w:r>
-    </w:p>
-    <w:p>
-      <w:pPr>
-        <w:pStyle w:val="Paragraphedeliste"/>
+      <w:bookmarkStart w:id="7" w:name="_Toc73957938"/>
+      <w:r>
+        <w:lastRenderedPageBreak/>
+        <w:t>Captures d’écrans</w:t>
+      </w:r>
+      <w:bookmarkEnd w:id="7"/>
+    </w:p>
+    <w:p>
+      <w:pPr>
+        <w:pStyle w:val="Titre2"/>
         <w:numPr>
-          <w:ilvl w:val="0"/>
-          <w:numId w:val="7"/>
-        </w:numPr>
-        <w:rPr>
-          <w:highlight w:val="magenta"/>
-          <w:lang w:val="en-GB"/>
-        </w:rPr>
-      </w:pPr>
-      <w:proofErr w:type="gramStart"/>
-      <w:r>
-        <w:rPr>
-          <w:highlight w:val="magenta"/>
-          <w:lang w:val="en-GB"/>
-        </w:rPr>
-        <w:t>Petites</w:t>
-      </w:r>
-      <w:proofErr w:type="gramEnd"/>
-      <w:r>
-        <w:rPr>
-          <w:highlight w:val="magenta"/>
-          <w:lang w:val="en-GB"/>
-        </w:rPr>
-        <w:t xml:space="preserve"> photos de </w:t>
-      </w:r>
-      <w:proofErr w:type="spellStart"/>
-      <w:r>
-        <w:rPr>
-          <w:highlight w:val="magenta"/>
-          <w:lang w:val="en-GB"/>
-        </w:rPr>
-        <w:t>l’architecture</w:t>
-      </w:r>
-      <w:proofErr w:type="spellEnd"/>
-      <w:r>
-        <w:rPr>
-          <w:highlight w:val="magenta"/>
-          <w:lang w:val="en-GB"/>
-        </w:rPr>
-        <w:t xml:space="preserve"> de </w:t>
-      </w:r>
-      <w:proofErr w:type="spellStart"/>
-      <w:r>
-        <w:rPr>
-          <w:highlight w:val="magenta"/>
-          <w:lang w:val="en-GB"/>
-        </w:rPr>
-        <w:t>l’API</w:t>
-      </w:r>
-      <w:proofErr w:type="spellEnd"/>
-      <w:r>
-        <w:rPr>
-          <w:highlight w:val="magenta"/>
-          <w:lang w:val="en-GB"/>
-        </w:rPr>
-        <w:t xml:space="preserve"> (docker, go, </w:t>
-      </w:r>
-      <w:proofErr w:type="spellStart"/>
-      <w:r>
-        <w:rPr>
-          <w:highlight w:val="magenta"/>
-          <w:lang w:val="en-GB"/>
-        </w:rPr>
-        <w:t>traefik</w:t>
-      </w:r>
-      <w:proofErr w:type="spellEnd"/>
-      <w:r>
-        <w:rPr>
-          <w:highlight w:val="magenta"/>
-          <w:lang w:val="en-GB"/>
-        </w:rPr>
-        <w:t>, rest) (</w:t>
-      </w:r>
-      <w:r>
-        <w:rPr>
-          <w:highlight w:val="magenta"/>
-          <w:lang w:val="en-GB"/>
-        </w:rPr>
-        <w:t>Thomas)</w:t>
-      </w:r>
-    </w:p>
-    <w:p>
-      <w:pPr>
-        <w:pStyle w:val="Paragraphedeliste"/>
-        <w:numPr>
-          <w:ilvl w:val="0"/>
-          <w:numId w:val="7"/>
-        </w:numPr>
-        <w:rPr>
-          <w:highlight w:val="yellow"/>
-        </w:rPr>
-      </w:pPr>
-      <w:r>
-        <w:rPr>
-          <w:highlight w:val="yellow"/>
-        </w:rPr>
-        <w:t>Petites photos de l’architecture de l’application</w:t>
-      </w:r>
-      <w:r>
-        <w:rPr>
-          <w:highlight w:val="yellow"/>
-        </w:rPr>
-        <w:t xml:space="preserve"> (JM)</w:t>
-      </w:r>
-    </w:p>
-    <w:p>
-      <w:pPr>
-        <w:pStyle w:val="Titre1"/>
-        <w:numPr>
-          <w:ilvl w:val="0"/>
+          <w:ilvl w:val="1"/>
           <w:numId w:val="3"/>
         </w:numPr>
       </w:pPr>
-      <w:r>
+      <w:bookmarkStart w:id="8" w:name="_Toc73957939"/>
+      <w:r>
+        <w:t>Affichage match</w:t>
+      </w:r>
+      <w:bookmarkEnd w:id="8"/>
+    </w:p>
+    <w:p/>
+    <w:p>
+      <w:pPr>
+        <w:keepNext/>
+        <w:jc w:val="center"/>
+      </w:pPr>
+      <w:r>
+        <w:rPr>
+          <w:noProof/>
+          <w:lang w:val="en-GB"/>
+        </w:rPr>
+        <w:drawing>
+          <wp:inline distT="0" distB="0" distL="0" distR="0" wp14:anchorId="634BDECD" wp14:editId="470853F4">
+            <wp:extent cx="1972824" cy="3784821"/>
+            <wp:effectExtent l="0" t="0" r="8890" b="6350"/>
+            <wp:docPr id="3" name="Image 3"/>
+            <wp:cNvGraphicFramePr>
+              <a:graphicFrameLocks xmlns:a="http://schemas.openxmlformats.org/drawingml/2006/main" noChangeAspect="1"/>
+            </wp:cNvGraphicFramePr>
+            <a:graphic xmlns:a="http://schemas.openxmlformats.org/drawingml/2006/main">
+              <a:graphicData uri="http://schemas.openxmlformats.org/drawingml/2006/picture">
+                <pic:pic xmlns:pic="http://schemas.openxmlformats.org/drawingml/2006/picture">
+                  <pic:nvPicPr>
+                    <pic:cNvPr id="1" name=""/>
+                    <pic:cNvPicPr/>
+                  </pic:nvPicPr>
+                  <pic:blipFill>
+                    <a:blip r:embed="rId12"/>
+                    <a:stretch>
+                      <a:fillRect/>
+                    </a:stretch>
+                  </pic:blipFill>
+                  <pic:spPr>
+                    <a:xfrm>
+                      <a:off x="0" y="0"/>
+                      <a:ext cx="1984446" cy="3807118"/>
+                    </a:xfrm>
+                    <a:prstGeom prst="rect">
+                      <a:avLst/>
+                    </a:prstGeom>
+                  </pic:spPr>
+                </pic:pic>
+              </a:graphicData>
+            </a:graphic>
+          </wp:inline>
+        </w:drawing>
+      </w:r>
+    </w:p>
+    <w:p>
+      <w:pPr>
+        <w:pStyle w:val="Lgende"/>
+        <w:jc w:val="center"/>
+      </w:pPr>
+      <w:r>
+        <w:t xml:space="preserve">Figure </w:t>
+      </w:r>
+      <w:r>
+        <w:fldChar w:fldCharType="begin"/>
+      </w:r>
+      <w:r>
+        <w:instrText xml:space="preserve"> SEQ Figure \* ARABIC </w:instrText>
+      </w:r>
+      <w:r>
+        <w:fldChar w:fldCharType="separate"/>
+      </w:r>
+      <w:r>
+        <w:rPr>
+          <w:noProof/>
+        </w:rPr>
+        <w:t>1</w:t>
+      </w:r>
+      <w:r>
+        <w:rPr>
+          <w:noProof/>
+        </w:rPr>
+        <w:fldChar w:fldCharType="end"/>
+      </w:r>
+      <w:r>
+        <w:t xml:space="preserve"> - Affichage des matchs à distance sur l'API</w:t>
+      </w:r>
+    </w:p>
+    <w:p>
+      <w:pPr>
+        <w:keepNext/>
+      </w:pPr>
+      <w:r>
+        <w:rPr>
+          <w:noProof/>
+        </w:rPr>
         <w:lastRenderedPageBreak/>
-        <w:t>Captures d’écrans</w:t>
+        <mc:AlternateContent>
+          <mc:Choice Requires="wps">
+            <w:drawing>
+              <wp:anchor distT="0" distB="0" distL="114300" distR="114300" simplePos="0" relativeHeight="251663360" behindDoc="1" locked="0" layoutInCell="1" allowOverlap="1" wp14:anchorId="4A138510" wp14:editId="7B8AC109">
+                <wp:simplePos x="0" y="0"/>
+                <wp:positionH relativeFrom="column">
+                  <wp:posOffset>3552190</wp:posOffset>
+                </wp:positionH>
+                <wp:positionV relativeFrom="paragraph">
+                  <wp:posOffset>5018874</wp:posOffset>
+                </wp:positionV>
+                <wp:extent cx="2522855" cy="635"/>
+                <wp:effectExtent l="0" t="0" r="0" b="0"/>
+                <wp:wrapTight wrapText="bothSides">
+                  <wp:wrapPolygon edited="0">
+                    <wp:start x="0" y="0"/>
+                    <wp:lineTo x="0" y="21600"/>
+                    <wp:lineTo x="21600" y="21600"/>
+                    <wp:lineTo x="21600" y="0"/>
+                  </wp:wrapPolygon>
+                </wp:wrapTight>
+                <wp:docPr id="22" name="Zone de texte 22"/>
+                <wp:cNvGraphicFramePr/>
+                <a:graphic xmlns:a="http://schemas.openxmlformats.org/drawingml/2006/main">
+                  <a:graphicData uri="http://schemas.microsoft.com/office/word/2010/wordprocessingShape">
+                    <wps:wsp>
+                      <wps:cNvSpPr txBox="1"/>
+                      <wps:spPr>
+                        <a:xfrm>
+                          <a:off x="0" y="0"/>
+                          <a:ext cx="2522855" cy="635"/>
+                        </a:xfrm>
+                        <a:prstGeom prst="rect">
+                          <a:avLst/>
+                        </a:prstGeom>
+                        <a:solidFill>
+                          <a:prstClr val="white"/>
+                        </a:solidFill>
+                        <a:ln>
+                          <a:noFill/>
+                        </a:ln>
+                      </wps:spPr>
+                      <wps:txbx>
+                        <w:txbxContent>
+                          <w:p>
+                            <w:pPr>
+                              <w:pStyle w:val="Lgende"/>
+                              <w:rPr>
+                                <w:noProof/>
+                                <w:lang w:val="en-GB"/>
+                              </w:rPr>
+                            </w:pPr>
+                            <w:r>
+                              <w:t xml:space="preserve">Figure </w:t>
+                            </w:r>
+                            <w:r>
+                              <w:fldChar w:fldCharType="begin"/>
+                            </w:r>
+                            <w:r>
+                              <w:instrText xml:space="preserve"> SEQ Figure \* ARABIC </w:instrText>
+                            </w:r>
+                            <w:r>
+                              <w:fldChar w:fldCharType="separate"/>
+                            </w:r>
+                            <w:r>
+                              <w:rPr>
+                                <w:noProof/>
+                              </w:rPr>
+                              <w:t>2</w:t>
+                            </w:r>
+                            <w:r>
+                              <w:fldChar w:fldCharType="end"/>
+                            </w:r>
+                            <w:r>
+                              <w:t xml:space="preserve"> – Affichage </w:t>
+                            </w:r>
+                            <w:r>
+                              <w:t>des détails d’un match</w:t>
+                            </w:r>
+                          </w:p>
+                        </w:txbxContent>
+                      </wps:txbx>
+                      <wps:bodyPr rot="0" spcFirstLastPara="0" vertOverflow="overflow" horzOverflow="overflow" vert="horz" wrap="square" lIns="0" tIns="0" rIns="0" bIns="0" numCol="1" spcCol="0" rtlCol="0" fromWordArt="0" anchor="t" anchorCtr="0" forceAA="0" compatLnSpc="1">
+                        <a:prstTxWarp prst="textNoShape">
+                          <a:avLst/>
+                        </a:prstTxWarp>
+                        <a:spAutoFit/>
+                      </wps:bodyPr>
+                    </wps:wsp>
+                  </a:graphicData>
+                </a:graphic>
+              </wp:anchor>
+            </w:drawing>
+          </mc:Choice>
+          <mc:Fallback>
+            <w:pict>
+              <v:shapetype w14:anchorId="4A138510" id="_x0000_t202" coordsize="21600,21600" o:spt="202" path="m,l,21600r21600,l21600,xe">
+                <v:stroke joinstyle="miter"/>
+                <v:path gradientshapeok="t" o:connecttype="rect"/>
+              </v:shapetype>
+              <v:shape id="Zone de texte 22" o:spid="_x0000_s1026" type="#_x0000_t202" style="position:absolute;margin-left:279.7pt;margin-top:395.2pt;width:198.65pt;height:.05pt;z-index:-251653120;visibility:visible;mso-wrap-style:square;mso-wrap-distance-left:9pt;mso-wrap-distance-top:0;mso-wrap-distance-right:9pt;mso-wrap-distance-bottom:0;mso-position-horizontal:absolute;mso-position-horizontal-relative:text;mso-position-vertical:absolute;mso-position-vertical-relative:text;v-text-anchor:top" o:gfxdata="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" stroked="f">
+                <v:textbox style="mso-fit-shape-to-text:t" inset="0,0,0,0">
+                  <w:txbxContent>
+                    <w:p>
+                      <w:pPr>
+                        <w:pStyle w:val="Lgende"/>
+                        <w:rPr>
+                          <w:noProof/>
+                          <w:lang w:val="en-GB"/>
+                        </w:rPr>
+                      </w:pPr>
+                      <w:r>
+                        <w:t xml:space="preserve">Figure </w:t>
+                      </w:r>
+                      <w:r>
+                        <w:fldChar w:fldCharType="begin"/>
+                      </w:r>
+                      <w:r>
+                        <w:instrText xml:space="preserve"> SEQ Figure \* ARABIC </w:instrText>
+                      </w:r>
+                      <w:r>
+                        <w:fldChar w:fldCharType="separate"/>
+                      </w:r>
+                      <w:r>
+                        <w:rPr>
+                          <w:noProof/>
+                        </w:rPr>
+                        <w:t>2</w:t>
+                      </w:r>
+                      <w:r>
+                        <w:fldChar w:fldCharType="end"/>
+                      </w:r>
+                      <w:r>
+                        <w:t xml:space="preserve"> – Affichage </w:t>
+                      </w:r>
+                      <w:r>
+                        <w:t>des détails d’un match</w:t>
+                      </w:r>
+                    </w:p>
+                  </w:txbxContent>
+                </v:textbox>
+                <w10:wrap type="tight"/>
+              </v:shape>
+            </w:pict>
+          </mc:Fallback>
+        </mc:AlternateContent>
+      </w:r>
+      <w:r>
+        <w:rPr>
+          <w:noProof/>
+          <w:lang w:val="en-GB"/>
+        </w:rPr>
+        <w:drawing>
+          <wp:anchor distT="0" distB="0" distL="114300" distR="114300" simplePos="0" relativeHeight="251660288" behindDoc="1" locked="0" layoutInCell="1" allowOverlap="1" wp14:anchorId="46D3BB12" wp14:editId="2F4666A8">
+            <wp:simplePos x="0" y="0"/>
+            <wp:positionH relativeFrom="column">
+              <wp:posOffset>3568010</wp:posOffset>
+            </wp:positionH>
+            <wp:positionV relativeFrom="paragraph">
+              <wp:posOffset>206734</wp:posOffset>
+            </wp:positionV>
+            <wp:extent cx="2522855" cy="4814570"/>
+            <wp:effectExtent l="0" t="0" r="0" b="5080"/>
+            <wp:wrapTight wrapText="bothSides">
+              <wp:wrapPolygon edited="0">
+                <wp:start x="0" y="0"/>
+                <wp:lineTo x="0" y="21537"/>
+                <wp:lineTo x="21366" y="21537"/>
+                <wp:lineTo x="21366" y="0"/>
+                <wp:lineTo x="0" y="0"/>
+              </wp:wrapPolygon>
+            </wp:wrapTight>
+            <wp:docPr id="5" name="Image 5"/>
+            <wp:cNvGraphicFramePr>
+              <a:graphicFrameLocks xmlns:a="http://schemas.openxmlformats.org/drawingml/2006/main" noChangeAspect="1"/>
+            </wp:cNvGraphicFramePr>
+            <a:graphic xmlns:a="http://schemas.openxmlformats.org/drawingml/2006/main">
+              <a:graphicData uri="http://schemas.openxmlformats.org/drawingml/2006/picture">
+                <pic:pic xmlns:pic="http://schemas.openxmlformats.org/drawingml/2006/picture">
+                  <pic:nvPicPr>
+                    <pic:cNvPr id="1" name=""/>
+                    <pic:cNvPicPr/>
+                  </pic:nvPicPr>
+                  <pic:blipFill>
+                    <a:blip r:embed="rId13">
+                      <a:extLst>
+                        <a:ext uri="{28A0092B-C50C-407E-A947-70E740481C1C}">
+                          <a14:useLocalDpi xmlns:a14="http://schemas.microsoft.com/office/drawing/2010/main" val="0"/>
+                        </a:ext>
+                      </a:extLst>
+                    </a:blip>
+                    <a:stretch>
+                      <a:fillRect/>
+                    </a:stretch>
+                  </pic:blipFill>
+                  <pic:spPr>
+                    <a:xfrm>
+                      <a:off x="0" y="0"/>
+                      <a:ext cx="2522855" cy="4814570"/>
+                    </a:xfrm>
+                    <a:prstGeom prst="rect">
+                      <a:avLst/>
+                    </a:prstGeom>
+                  </pic:spPr>
+                </pic:pic>
+              </a:graphicData>
+            </a:graphic>
+            <wp14:sizeRelH relativeFrom="margin">
+              <wp14:pctWidth>0</wp14:pctWidth>
+            </wp14:sizeRelH>
+            <wp14:sizeRelV relativeFrom="margin">
+              <wp14:pctHeight>0</wp14:pctHeight>
+            </wp14:sizeRelV>
+          </wp:anchor>
+        </w:drawing>
+      </w:r>
+      <w:r>
+        <w:rPr>
+          <w:noProof/>
+          <w:lang w:val="en-GB"/>
+        </w:rPr>
+        <mc:AlternateContent>
+          <mc:Choice Requires="wps">
+            <w:drawing>
+              <wp:anchor distT="0" distB="0" distL="114300" distR="114300" simplePos="0" relativeHeight="251661312" behindDoc="0" locked="0" layoutInCell="1" allowOverlap="1" wp14:anchorId="57A17268" wp14:editId="1C35AE20">
+                <wp:simplePos x="0" y="0"/>
+                <wp:positionH relativeFrom="column">
+                  <wp:posOffset>1875210</wp:posOffset>
+                </wp:positionH>
+                <wp:positionV relativeFrom="paragraph">
+                  <wp:posOffset>491683</wp:posOffset>
+                </wp:positionV>
+                <wp:extent cx="1693628" cy="4253948"/>
+                <wp:effectExtent l="0" t="38100" r="59055" b="13335"/>
+                <wp:wrapNone/>
+                <wp:docPr id="14" name="Connecteur droit avec flèche 14"/>
+                <wp:cNvGraphicFramePr/>
+                <a:graphic xmlns:a="http://schemas.openxmlformats.org/drawingml/2006/main">
+                  <a:graphicData uri="http://schemas.microsoft.com/office/word/2010/wordprocessingShape">
+                    <wps:wsp>
+                      <wps:cNvCnPr/>
+                      <wps:spPr>
+                        <a:xfrm flipV="1">
+                          <a:off x="0" y="0"/>
+                          <a:ext cx="1693628" cy="4253948"/>
+                        </a:xfrm>
+                        <a:prstGeom prst="straightConnector1">
+                          <a:avLst/>
+                        </a:prstGeom>
+                        <a:ln>
+                          <a:solidFill>
+                            <a:schemeClr val="tx1"/>
+                          </a:solidFill>
+                          <a:tailEnd type="triangle"/>
+                        </a:ln>
+                      </wps:spPr>
+                      <wps:style>
+                        <a:lnRef idx="1">
+                          <a:schemeClr val="accent1"/>
+                        </a:lnRef>
+                        <a:fillRef idx="0">
+                          <a:schemeClr val="accent1"/>
+                        </a:fillRef>
+                        <a:effectRef idx="0">
+                          <a:schemeClr val="accent1"/>
+                        </a:effectRef>
+                        <a:fontRef idx="minor">
+                          <a:schemeClr val="tx1"/>
+                        </a:fontRef>
+                      </wps:style>
+                      <wps:bodyPr/>
+                    </wps:wsp>
+                  </a:graphicData>
+                </a:graphic>
+              </wp:anchor>
+            </w:drawing>
+          </mc:Choice>
+          <mc:Fallback>
+            <w:pict>
+              <v:shapetype w14:anchorId="61506A55" id="_x0000_t32" coordsize="21600,21600" o:spt="32" o:oned="t" path="m,l21600,21600e" filled="f">
+                <v:path arrowok="t" fillok="f" o:connecttype="none"/>
+                <o:lock v:ext="edit" shapetype="t"/>
+              </v:shapetype>
+              <v:shape id="Connecteur droit avec flèche 14" o:spid="_x0000_s1026" type="#_x0000_t32" style="position:absolute;margin-left:147.65pt;margin-top:38.7pt;width:133.35pt;height:334.95pt;flip:y;z-index:251661312;visibility:visible;mso-wrap-style:square;mso-wrap-distance-left:9pt;mso-wrap-distance-top:0;mso-wrap-distance-right:9pt;mso-wrap-distance-bottom:0;mso-position-horizontal:absolute;mso-position-horizontal-relative:text;mso-position-vertical:absolute;mso-position-vertical-relative:text" o:gfxdata="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" strokecolor="black [3213]" strokeweight=".5pt">
+                <v:stroke endarrow="block" joinstyle="miter"/>
+              </v:shape>
+            </w:pict>
+          </mc:Fallback>
+        </mc:AlternateContent>
+      </w:r>
+      <w:r>
+        <w:rPr>
+          <w:noProof/>
+        </w:rPr>
+        <w:t xml:space="preserve"> </w:t>
+      </w:r>
+      <w:r>
+        <w:rPr>
+          <w:noProof/>
+          <w:lang w:val="en-GB"/>
+        </w:rPr>
+        <w:drawing>
+          <wp:inline distT="0" distB="0" distL="0" distR="0" wp14:anchorId="60E00C6C" wp14:editId="1D59563B">
+            <wp:extent cx="2538432" cy="4898004"/>
+            <wp:effectExtent l="0" t="0" r="0" b="0"/>
+            <wp:docPr id="4" name="Image 4"/>
+            <wp:cNvGraphicFramePr>
+              <a:graphicFrameLocks xmlns:a="http://schemas.openxmlformats.org/drawingml/2006/main" noChangeAspect="1"/>
+            </wp:cNvGraphicFramePr>
+            <a:graphic xmlns:a="http://schemas.openxmlformats.org/drawingml/2006/main">
+              <a:graphicData uri="http://schemas.openxmlformats.org/drawingml/2006/picture">
+                <pic:pic xmlns:pic="http://schemas.openxmlformats.org/drawingml/2006/picture">
+                  <pic:nvPicPr>
+                    <pic:cNvPr id="1" name=""/>
+                    <pic:cNvPicPr/>
+                  </pic:nvPicPr>
+                  <pic:blipFill>
+                    <a:blip r:embed="rId14"/>
+                    <a:stretch>
+                      <a:fillRect/>
+                    </a:stretch>
+                  </pic:blipFill>
+                  <pic:spPr>
+                    <a:xfrm>
+                      <a:off x="0" y="0"/>
+                      <a:ext cx="2546037" cy="4912678"/>
+                    </a:xfrm>
+                    <a:prstGeom prst="rect">
+                      <a:avLst/>
+                    </a:prstGeom>
+                  </pic:spPr>
+                </pic:pic>
+              </a:graphicData>
+            </a:graphic>
+          </wp:inline>
+        </w:drawing>
+      </w:r>
+    </w:p>
+    <w:p>
+      <w:pPr>
+        <w:pStyle w:val="Lgende"/>
+        <w:rPr>
+          <w:noProof/>
+        </w:rPr>
+      </w:pPr>
+      <w:r>
+        <w:t xml:space="preserve">Figure </w:t>
+      </w:r>
+      <w:r>
+        <w:fldChar w:fldCharType="begin"/>
+      </w:r>
+      <w:r>
+        <w:instrText xml:space="preserve"> SEQ Figure \* ARABIC </w:instrText>
+      </w:r>
+      <w:r>
+        <w:fldChar w:fldCharType="separate"/>
+      </w:r>
+      <w:r>
+        <w:rPr>
+          <w:noProof/>
+        </w:rPr>
+        <w:t>3</w:t>
+      </w:r>
+      <w:r>
+        <w:rPr>
+          <w:noProof/>
+        </w:rPr>
+        <w:fldChar w:fldCharType="end"/>
+      </w:r>
+      <w:r>
+        <w:t xml:space="preserve"> - Affichage d'un </w:t>
+      </w:r>
+      <w:r>
+        <w:t>fragment</w:t>
+      </w:r>
+      <w:r>
+        <w:t xml:space="preserve"> lors d'un</w:t>
+      </w:r>
+      <w:r>
+        <w:t xml:space="preserve"> </w:t>
+      </w:r>
+      <w:r>
+        <w:t>clique sur un match</w:t>
       </w:r>
     </w:p>
     <w:p>
@@ -941,22 +2557,1236 @@
           <w:lang w:val="en-GB"/>
         </w:rPr>
       </w:pPr>
-      <w:r>
+    </w:p>
+    <w:p>
+      <w:pPr>
+        <w:keepNext/>
+        <w:jc w:val="center"/>
+      </w:pPr>
+      <w:r>
+        <w:rPr>
+          <w:noProof/>
+          <w:lang w:val="en-GB"/>
+        </w:rPr>
+        <w:lastRenderedPageBreak/>
+        <w:drawing>
+          <wp:inline distT="0" distB="0" distL="0" distR="0" wp14:anchorId="4F385838" wp14:editId="49CE5713">
+            <wp:extent cx="1971040" cy="3770685"/>
+            <wp:effectExtent l="0" t="0" r="0" b="1270"/>
+            <wp:docPr id="6" name="Image 6"/>
+            <wp:cNvGraphicFramePr>
+              <a:graphicFrameLocks xmlns:a="http://schemas.openxmlformats.org/drawingml/2006/main" noChangeAspect="1"/>
+            </wp:cNvGraphicFramePr>
+            <a:graphic xmlns:a="http://schemas.openxmlformats.org/drawingml/2006/main">
+              <a:graphicData uri="http://schemas.openxmlformats.org/drawingml/2006/picture">
+                <pic:pic xmlns:pic="http://schemas.openxmlformats.org/drawingml/2006/picture">
+                  <pic:nvPicPr>
+                    <pic:cNvPr id="1" name=""/>
+                    <pic:cNvPicPr/>
+                  </pic:nvPicPr>
+                  <pic:blipFill>
+                    <a:blip r:embed="rId15"/>
+                    <a:stretch>
+                      <a:fillRect/>
+                    </a:stretch>
+                  </pic:blipFill>
+                  <pic:spPr>
+                    <a:xfrm>
+                      <a:off x="0" y="0"/>
+                      <a:ext cx="1981356" cy="3790420"/>
+                    </a:xfrm>
+                    <a:prstGeom prst="rect">
+                      <a:avLst/>
+                    </a:prstGeom>
+                  </pic:spPr>
+                </pic:pic>
+              </a:graphicData>
+            </a:graphic>
+          </wp:inline>
+        </w:drawing>
+      </w:r>
+    </w:p>
+    <w:p>
+      <w:pPr>
+        <w:pStyle w:val="Lgende"/>
+        <w:jc w:val="center"/>
         <w:rPr>
           <w:highlight w:val="magenta"/>
           <w:lang w:val="en-GB"/>
         </w:rPr>
-        <w:t>(Thomas)</w:t>
+      </w:pPr>
+      <w:r>
+        <w:t xml:space="preserve">Figure </w:t>
+      </w:r>
+      <w:r>
+        <w:fldChar w:fldCharType="begin"/>
+      </w:r>
+      <w:r>
+        <w:instrText xml:space="preserve"> SEQ Figure \* ARABIC </w:instrText>
+      </w:r>
+      <w:r>
+        <w:fldChar w:fldCharType="separate"/>
+      </w:r>
+      <w:r>
+        <w:rPr>
+          <w:noProof/>
+        </w:rPr>
+        <w:t>4</w:t>
+      </w:r>
+      <w:r>
+        <w:fldChar w:fldCharType="end"/>
+      </w:r>
+      <w:r>
+        <w:t xml:space="preserve"> - Affichage des matchs en local</w:t>
+      </w:r>
+    </w:p>
+    <w:p>
+      <w:pPr>
+        <w:keepNext/>
+        <w:jc w:val="center"/>
+      </w:pPr>
+      <w:r>
+        <w:rPr>
+          <w:noProof/>
+          <w:lang w:val="en-GB"/>
+        </w:rPr>
+        <w:drawing>
+          <wp:inline distT="0" distB="0" distL="0" distR="0" wp14:anchorId="351C5711" wp14:editId="67848A23">
+            <wp:extent cx="2096814" cy="4011790"/>
+            <wp:effectExtent l="0" t="0" r="0" b="8255"/>
+            <wp:docPr id="7" name="Image 7"/>
+            <wp:cNvGraphicFramePr>
+              <a:graphicFrameLocks xmlns:a="http://schemas.openxmlformats.org/drawingml/2006/main" noChangeAspect="1"/>
+            </wp:cNvGraphicFramePr>
+            <a:graphic xmlns:a="http://schemas.openxmlformats.org/drawingml/2006/main">
+              <a:graphicData uri="http://schemas.openxmlformats.org/drawingml/2006/picture">
+                <pic:pic xmlns:pic="http://schemas.openxmlformats.org/drawingml/2006/picture">
+                  <pic:nvPicPr>
+                    <pic:cNvPr id="1" name=""/>
+                    <pic:cNvPicPr/>
+                  </pic:nvPicPr>
+                  <pic:blipFill>
+                    <a:blip r:embed="rId16"/>
+                    <a:stretch>
+                      <a:fillRect/>
+                    </a:stretch>
+                  </pic:blipFill>
+                  <pic:spPr>
+                    <a:xfrm>
+                      <a:off x="0" y="0"/>
+                      <a:ext cx="2106927" cy="4031139"/>
+                    </a:xfrm>
+                    <a:prstGeom prst="rect">
+                      <a:avLst/>
+                    </a:prstGeom>
+                  </pic:spPr>
+                </pic:pic>
+              </a:graphicData>
+            </a:graphic>
+          </wp:inline>
+        </w:drawing>
+      </w:r>
+    </w:p>
+    <w:p>
+      <w:pPr>
+        <w:pStyle w:val="Lgende"/>
+        <w:jc w:val="center"/>
+        <w:rPr>
+          <w:highlight w:val="magenta"/>
+          <w:lang w:val="en-GB"/>
+        </w:rPr>
+      </w:pPr>
+      <w:r>
+        <w:t xml:space="preserve">Figure </w:t>
+      </w:r>
+      <w:r>
+        <w:fldChar w:fldCharType="begin"/>
+      </w:r>
+      <w:r>
+        <w:instrText xml:space="preserve"> SEQ Figure \* ARABIC </w:instrText>
+      </w:r>
+      <w:r>
+        <w:fldChar w:fldCharType="separate"/>
+      </w:r>
+      <w:r>
+        <w:rPr>
+          <w:noProof/>
+        </w:rPr>
+        <w:t>5</w:t>
+      </w:r>
+      <w:r>
+        <w:fldChar w:fldCharType="end"/>
+      </w:r>
+      <w:r>
+        <w:t xml:space="preserve"> - Affichage des matchs local avec image</w:t>
+      </w:r>
+    </w:p>
+    <w:p>
+      <w:pPr>
+        <w:rPr>
+          <w:highlight w:val="magenta"/>
+          <w:lang w:val="en-GB"/>
+        </w:rPr>
+      </w:pPr>
+    </w:p>
+    <w:p>
+      <w:pPr>
+        <w:pStyle w:val="Titre2"/>
+        <w:numPr>
+          <w:ilvl w:val="1"/>
+          <w:numId w:val="3"/>
+        </w:numPr>
+        <w:rPr>
+          <w:lang w:val="en-GB"/>
+        </w:rPr>
+      </w:pPr>
+      <w:bookmarkStart w:id="9" w:name="_Toc73957940"/>
+      <w:r>
+        <w:lastRenderedPageBreak/>
+        <w:t>Création match</w:t>
+      </w:r>
+      <w:bookmarkEnd w:id="9"/>
+    </w:p>
+    <w:p>
+      <w:pPr>
+        <w:rPr>
+          <w:lang w:val="en-GB"/>
+        </w:rPr>
+      </w:pPr>
+      <w:r>
+        <w:rPr>
+          <w:noProof/>
+          <w:lang w:val="en-GB"/>
+        </w:rPr>
+        <w:drawing>
+          <wp:anchor distT="0" distB="0" distL="114300" distR="114300" simplePos="0" relativeHeight="251665408" behindDoc="0" locked="0" layoutInCell="1" allowOverlap="1" wp14:anchorId="0E82A732" wp14:editId="27DFF86E">
+            <wp:simplePos x="0" y="0"/>
+            <wp:positionH relativeFrom="column">
+              <wp:posOffset>124460</wp:posOffset>
+            </wp:positionH>
+            <wp:positionV relativeFrom="paragraph">
+              <wp:posOffset>111760</wp:posOffset>
+            </wp:positionV>
+            <wp:extent cx="2002155" cy="3834765"/>
+            <wp:effectExtent l="0" t="0" r="0" b="0"/>
+            <wp:wrapThrough wrapText="bothSides">
+              <wp:wrapPolygon edited="0">
+                <wp:start x="0" y="0"/>
+                <wp:lineTo x="0" y="21461"/>
+                <wp:lineTo x="21374" y="21461"/>
+                <wp:lineTo x="21374" y="0"/>
+                <wp:lineTo x="0" y="0"/>
+              </wp:wrapPolygon>
+            </wp:wrapThrough>
+            <wp:docPr id="15" name="Image 15"/>
+            <wp:cNvGraphicFramePr>
+              <a:graphicFrameLocks xmlns:a="http://schemas.openxmlformats.org/drawingml/2006/main" noChangeAspect="1"/>
+            </wp:cNvGraphicFramePr>
+            <a:graphic xmlns:a="http://schemas.openxmlformats.org/drawingml/2006/main">
+              <a:graphicData uri="http://schemas.openxmlformats.org/drawingml/2006/picture">
+                <pic:pic xmlns:pic="http://schemas.openxmlformats.org/drawingml/2006/picture">
+                  <pic:nvPicPr>
+                    <pic:cNvPr id="1" name=""/>
+                    <pic:cNvPicPr/>
+                  </pic:nvPicPr>
+                  <pic:blipFill>
+                    <a:blip r:embed="rId17">
+                      <a:extLst>
+                        <a:ext uri="{28A0092B-C50C-407E-A947-70E740481C1C}">
+                          <a14:useLocalDpi xmlns:a14="http://schemas.microsoft.com/office/drawing/2010/main" val="0"/>
+                        </a:ext>
+                      </a:extLst>
+                    </a:blip>
+                    <a:stretch>
+                      <a:fillRect/>
+                    </a:stretch>
+                  </pic:blipFill>
+                  <pic:spPr>
+                    <a:xfrm>
+                      <a:off x="0" y="0"/>
+                      <a:ext cx="2002155" cy="3834765"/>
+                    </a:xfrm>
+                    <a:prstGeom prst="rect">
+                      <a:avLst/>
+                    </a:prstGeom>
+                  </pic:spPr>
+                </pic:pic>
+              </a:graphicData>
+            </a:graphic>
+            <wp14:sizeRelH relativeFrom="margin">
+              <wp14:pctWidth>0</wp14:pctWidth>
+            </wp14:sizeRelH>
+            <wp14:sizeRelV relativeFrom="margin">
+              <wp14:pctHeight>0</wp14:pctHeight>
+            </wp14:sizeRelV>
+          </wp:anchor>
+        </w:drawing>
+      </w:r>
+    </w:p>
+    <w:p>
+      <w:pPr>
+        <w:rPr>
+          <w:lang w:val="en-GB"/>
+        </w:rPr>
+      </w:pPr>
+      <w:r>
+        <w:rPr>
+          <w:noProof/>
+          <w:lang w:val="en-GB"/>
+        </w:rPr>
+        <w:drawing>
+          <wp:anchor distT="0" distB="0" distL="114300" distR="114300" simplePos="0" relativeHeight="251664384" behindDoc="1" locked="0" layoutInCell="1" allowOverlap="1" wp14:anchorId="5444CA24" wp14:editId="10B21646">
+            <wp:simplePos x="0" y="0"/>
+            <wp:positionH relativeFrom="column">
+              <wp:posOffset>3860581</wp:posOffset>
+            </wp:positionH>
+            <wp:positionV relativeFrom="paragraph">
+              <wp:posOffset>16094</wp:posOffset>
+            </wp:positionV>
+            <wp:extent cx="1820545" cy="3482975"/>
+            <wp:effectExtent l="0" t="0" r="8255" b="3175"/>
+            <wp:wrapTight wrapText="bothSides">
+              <wp:wrapPolygon edited="0">
+                <wp:start x="0" y="0"/>
+                <wp:lineTo x="0" y="21502"/>
+                <wp:lineTo x="21472" y="21502"/>
+                <wp:lineTo x="21472" y="0"/>
+                <wp:lineTo x="0" y="0"/>
+              </wp:wrapPolygon>
+            </wp:wrapTight>
+            <wp:docPr id="16" name="Image 16"/>
+            <wp:cNvGraphicFramePr>
+              <a:graphicFrameLocks xmlns:a="http://schemas.openxmlformats.org/drawingml/2006/main" noChangeAspect="1"/>
+            </wp:cNvGraphicFramePr>
+            <a:graphic xmlns:a="http://schemas.openxmlformats.org/drawingml/2006/main">
+              <a:graphicData uri="http://schemas.openxmlformats.org/drawingml/2006/picture">
+                <pic:pic xmlns:pic="http://schemas.openxmlformats.org/drawingml/2006/picture">
+                  <pic:nvPicPr>
+                    <pic:cNvPr id="1" name=""/>
+                    <pic:cNvPicPr/>
+                  </pic:nvPicPr>
+                  <pic:blipFill>
+                    <a:blip r:embed="rId18">
+                      <a:extLst>
+                        <a:ext uri="{28A0092B-C50C-407E-A947-70E740481C1C}">
+                          <a14:useLocalDpi xmlns:a14="http://schemas.microsoft.com/office/drawing/2010/main" val="0"/>
+                        </a:ext>
+                      </a:extLst>
+                    </a:blip>
+                    <a:stretch>
+                      <a:fillRect/>
+                    </a:stretch>
+                  </pic:blipFill>
+                  <pic:spPr>
+                    <a:xfrm>
+                      <a:off x="0" y="0"/>
+                      <a:ext cx="1820545" cy="3482975"/>
+                    </a:xfrm>
+                    <a:prstGeom prst="rect">
+                      <a:avLst/>
+                    </a:prstGeom>
+                  </pic:spPr>
+                </pic:pic>
+              </a:graphicData>
+            </a:graphic>
+            <wp14:sizeRelH relativeFrom="margin">
+              <wp14:pctWidth>0</wp14:pctWidth>
+            </wp14:sizeRelH>
+            <wp14:sizeRelV relativeFrom="margin">
+              <wp14:pctHeight>0</wp14:pctHeight>
+            </wp14:sizeRelV>
+          </wp:anchor>
+        </w:drawing>
+      </w:r>
+    </w:p>
+    <w:p>
+      <w:pPr>
+        <w:rPr>
+          <w:lang w:val="en-GB"/>
+        </w:rPr>
+      </w:pPr>
+    </w:p>
+    <w:p>
+      <w:pPr>
+        <w:rPr>
+          <w:lang w:val="en-GB"/>
+        </w:rPr>
+      </w:pPr>
+    </w:p>
+    <w:p>
+      <w:pPr>
+        <w:pStyle w:val="Lgende"/>
+        <w:rPr>
+          <w:lang w:val="en-GB"/>
+        </w:rPr>
+      </w:pPr>
+    </w:p>
+    <w:p>
+      <w:pPr>
+        <w:rPr>
+          <w:lang w:val="en-GB"/>
+        </w:rPr>
+      </w:pPr>
+    </w:p>
+    <w:p>
+      <w:pPr>
+        <w:rPr>
+          <w:lang w:val="en-GB"/>
+        </w:rPr>
+      </w:pPr>
+      <w:r>
+        <w:rPr>
+          <w:noProof/>
+          <w:lang w:val="en-GB"/>
+        </w:rPr>
+        <w:drawing>
+          <wp:anchor distT="0" distB="0" distL="114300" distR="114300" simplePos="0" relativeHeight="251666432" behindDoc="0" locked="0" layoutInCell="1" allowOverlap="1" wp14:anchorId="6EFD7BCA" wp14:editId="35C67817">
+            <wp:simplePos x="0" y="0"/>
+            <wp:positionH relativeFrom="column">
+              <wp:posOffset>45720</wp:posOffset>
+            </wp:positionH>
+            <wp:positionV relativeFrom="paragraph">
+              <wp:posOffset>2406015</wp:posOffset>
+            </wp:positionV>
+            <wp:extent cx="2159635" cy="4132580"/>
+            <wp:effectExtent l="0" t="0" r="0" b="1270"/>
+            <wp:wrapSquare wrapText="bothSides"/>
+            <wp:docPr id="19" name="Image 19"/>
+            <wp:cNvGraphicFramePr>
+              <a:graphicFrameLocks xmlns:a="http://schemas.openxmlformats.org/drawingml/2006/main" noChangeAspect="1"/>
+            </wp:cNvGraphicFramePr>
+            <a:graphic xmlns:a="http://schemas.openxmlformats.org/drawingml/2006/main">
+              <a:graphicData uri="http://schemas.openxmlformats.org/drawingml/2006/picture">
+                <pic:pic xmlns:pic="http://schemas.openxmlformats.org/drawingml/2006/picture">
+                  <pic:nvPicPr>
+                    <pic:cNvPr id="1" name=""/>
+                    <pic:cNvPicPr/>
+                  </pic:nvPicPr>
+                  <pic:blipFill>
+                    <a:blip r:embed="rId19">
+                      <a:extLst>
+                        <a:ext uri="{28A0092B-C50C-407E-A947-70E740481C1C}">
+                          <a14:useLocalDpi xmlns:a14="http://schemas.microsoft.com/office/drawing/2010/main" val="0"/>
+                        </a:ext>
+                      </a:extLst>
+                    </a:blip>
+                    <a:stretch>
+                      <a:fillRect/>
+                    </a:stretch>
+                  </pic:blipFill>
+                  <pic:spPr>
+                    <a:xfrm>
+                      <a:off x="0" y="0"/>
+                      <a:ext cx="2159635" cy="4132580"/>
+                    </a:xfrm>
+                    <a:prstGeom prst="rect">
+                      <a:avLst/>
+                    </a:prstGeom>
+                  </pic:spPr>
+                </pic:pic>
+              </a:graphicData>
+            </a:graphic>
+            <wp14:sizeRelH relativeFrom="margin">
+              <wp14:pctWidth>0</wp14:pctWidth>
+            </wp14:sizeRelH>
+            <wp14:sizeRelV relativeFrom="margin">
+              <wp14:pctHeight>0</wp14:pctHeight>
+            </wp14:sizeRelV>
+          </wp:anchor>
+        </w:drawing>
+      </w:r>
+    </w:p>
+    <w:p>
+      <w:pPr>
+        <w:rPr>
+          <w:lang w:val="en-GB"/>
+        </w:rPr>
+      </w:pPr>
+    </w:p>
+    <w:p>
+      <w:pPr>
+        <w:tabs>
+          <w:tab w:val="left" w:pos="2717"/>
+        </w:tabs>
+        <w:rPr>
+          <w:lang w:val="en-GB"/>
+        </w:rPr>
+      </w:pPr>
+      <w:r>
+        <w:rPr>
+          <w:lang w:val="en-GB"/>
+        </w:rPr>
+        <w:tab/>
+      </w:r>
+    </w:p>
+    <w:p>
+      <w:pPr>
+        <w:tabs>
+          <w:tab w:val="left" w:pos="2717"/>
+        </w:tabs>
+        <w:rPr>
+          <w:lang w:val="en-GB"/>
+        </w:rPr>
+      </w:pPr>
+    </w:p>
+    <w:p>
+      <w:pPr>
+        <w:tabs>
+          <w:tab w:val="left" w:pos="2717"/>
+        </w:tabs>
+        <w:rPr>
+          <w:lang w:val="en-GB"/>
+        </w:rPr>
+      </w:pPr>
+    </w:p>
+    <w:p>
+      <w:pPr>
+        <w:tabs>
+          <w:tab w:val="left" w:pos="2717"/>
+        </w:tabs>
+        <w:rPr>
+          <w:lang w:val="en-GB"/>
+        </w:rPr>
+      </w:pPr>
+    </w:p>
+    <w:p>
+      <w:pPr>
+        <w:rPr>
+          <w:lang w:val="en-GB"/>
+        </w:rPr>
+      </w:pPr>
+      <w:r>
+        <w:rPr>
+          <w:lang w:val="en-GB"/>
+        </w:rPr>
+        <w:br w:type="page"/>
+      </w:r>
+    </w:p>
+    <w:p>
+      <w:pPr>
+        <w:pStyle w:val="Titre2"/>
+        <w:numPr>
+          <w:ilvl w:val="1"/>
+          <w:numId w:val="3"/>
+        </w:numPr>
+      </w:pPr>
+      <w:bookmarkStart w:id="10" w:name="_Toc73957941"/>
+      <w:r>
+        <w:rPr>
+          <w:noProof/>
+          <w:lang w:val="en-GB"/>
+        </w:rPr>
+        <w:lastRenderedPageBreak/>
+        <w:drawing>
+          <wp:anchor distT="0" distB="0" distL="114300" distR="114300" simplePos="0" relativeHeight="251668480" behindDoc="0" locked="0" layoutInCell="1" allowOverlap="1" wp14:anchorId="67DEF16D" wp14:editId="615F6DE6">
+            <wp:simplePos x="0" y="0"/>
+            <wp:positionH relativeFrom="margin">
+              <wp:posOffset>1591880</wp:posOffset>
+            </wp:positionH>
+            <wp:positionV relativeFrom="paragraph">
+              <wp:posOffset>3644389</wp:posOffset>
+            </wp:positionV>
+            <wp:extent cx="2017395" cy="2902585"/>
+            <wp:effectExtent l="0" t="0" r="1905" b="0"/>
+            <wp:wrapTopAndBottom/>
+            <wp:docPr id="18" name="Image 18"/>
+            <wp:cNvGraphicFramePr>
+              <a:graphicFrameLocks xmlns:a="http://schemas.openxmlformats.org/drawingml/2006/main" noChangeAspect="1"/>
+            </wp:cNvGraphicFramePr>
+            <a:graphic xmlns:a="http://schemas.openxmlformats.org/drawingml/2006/main">
+              <a:graphicData uri="http://schemas.openxmlformats.org/drawingml/2006/picture">
+                <pic:pic xmlns:pic="http://schemas.openxmlformats.org/drawingml/2006/picture">
+                  <pic:nvPicPr>
+                    <pic:cNvPr id="1" name=""/>
+                    <pic:cNvPicPr/>
+                  </pic:nvPicPr>
+                  <pic:blipFill rotWithShape="1">
+                    <a:blip r:embed="rId20">
+                      <a:extLst>
+                        <a:ext uri="{28A0092B-C50C-407E-A947-70E740481C1C}">
+                          <a14:useLocalDpi xmlns:a14="http://schemas.microsoft.com/office/drawing/2010/main" val="0"/>
+                        </a:ext>
+                      </a:extLst>
+                    </a:blip>
+                    <a:srcRect l="1689" r="1691"/>
+                    <a:stretch/>
+                  </pic:blipFill>
+                  <pic:spPr bwMode="auto">
+                    <a:xfrm>
+                      <a:off x="0" y="0"/>
+                      <a:ext cx="2017395" cy="2902585"/>
+                    </a:xfrm>
+                    <a:prstGeom prst="rect">
+                      <a:avLst/>
+                    </a:prstGeom>
+                    <a:ln>
+                      <a:noFill/>
+                    </a:ln>
+                    <a:extLst>
+                      <a:ext uri="{53640926-AAD7-44D8-BBD7-CCE9431645EC}">
+                        <a14:shadowObscured xmlns:a14="http://schemas.microsoft.com/office/drawing/2010/main"/>
+                      </a:ext>
+                    </a:extLst>
+                  </pic:spPr>
+                </pic:pic>
+              </a:graphicData>
+            </a:graphic>
+            <wp14:sizeRelH relativeFrom="margin">
+              <wp14:pctWidth>0</wp14:pctWidth>
+            </wp14:sizeRelH>
+            <wp14:sizeRelV relativeFrom="margin">
+              <wp14:pctHeight>0</wp14:pctHeight>
+            </wp14:sizeRelV>
+          </wp:anchor>
+        </w:drawing>
+      </w:r>
+      <w:r>
+        <w:rPr>
+          <w:noProof/>
+          <w:lang w:val="en-GB"/>
+        </w:rPr>
+        <w:drawing>
+          <wp:anchor distT="0" distB="0" distL="114300" distR="114300" simplePos="0" relativeHeight="251667456" behindDoc="1" locked="0" layoutInCell="1" allowOverlap="1" wp14:anchorId="1A5F7C1A" wp14:editId="75A236E3">
+            <wp:simplePos x="0" y="0"/>
+            <wp:positionH relativeFrom="margin">
+              <wp:posOffset>1609090</wp:posOffset>
+            </wp:positionH>
+            <wp:positionV relativeFrom="paragraph">
+              <wp:posOffset>0</wp:posOffset>
+            </wp:positionV>
+            <wp:extent cx="2004060" cy="3689350"/>
+            <wp:effectExtent l="0" t="0" r="0" b="6350"/>
+            <wp:wrapTopAndBottom/>
+            <wp:docPr id="17" name="Image 17"/>
+            <wp:cNvGraphicFramePr>
+              <a:graphicFrameLocks xmlns:a="http://schemas.openxmlformats.org/drawingml/2006/main" noChangeAspect="1"/>
+            </wp:cNvGraphicFramePr>
+            <a:graphic xmlns:a="http://schemas.openxmlformats.org/drawingml/2006/main">
+              <a:graphicData uri="http://schemas.openxmlformats.org/drawingml/2006/picture">
+                <pic:pic xmlns:pic="http://schemas.openxmlformats.org/drawingml/2006/picture">
+                  <pic:nvPicPr>
+                    <pic:cNvPr id="1" name=""/>
+                    <pic:cNvPicPr/>
+                  </pic:nvPicPr>
+                  <pic:blipFill rotWithShape="1">
+                    <a:blip r:embed="rId21">
+                      <a:extLst>
+                        <a:ext uri="{28A0092B-C50C-407E-A947-70E740481C1C}">
+                          <a14:useLocalDpi xmlns:a14="http://schemas.microsoft.com/office/drawing/2010/main" val="0"/>
+                        </a:ext>
+                      </a:extLst>
+                    </a:blip>
+                    <a:srcRect l="1757" r="1980" b="8272"/>
+                    <a:stretch/>
+                  </pic:blipFill>
+                  <pic:spPr bwMode="auto">
+                    <a:xfrm>
+                      <a:off x="0" y="0"/>
+                      <a:ext cx="2004060" cy="3689350"/>
+                    </a:xfrm>
+                    <a:prstGeom prst="rect">
+                      <a:avLst/>
+                    </a:prstGeom>
+                    <a:ln>
+                      <a:noFill/>
+                    </a:ln>
+                    <a:extLst>
+                      <a:ext uri="{53640926-AAD7-44D8-BBD7-CCE9431645EC}">
+                        <a14:shadowObscured xmlns:a14="http://schemas.microsoft.com/office/drawing/2010/main"/>
+                      </a:ext>
+                    </a:extLst>
+                  </pic:spPr>
+                </pic:pic>
+              </a:graphicData>
+            </a:graphic>
+            <wp14:sizeRelH relativeFrom="margin">
+              <wp14:pctWidth>0</wp14:pctWidth>
+            </wp14:sizeRelH>
+            <wp14:sizeRelV relativeFrom="margin">
+              <wp14:pctHeight>0</wp14:pctHeight>
+            </wp14:sizeRelV>
+          </wp:anchor>
+        </w:drawing>
+      </w:r>
+      <w:r>
+        <w:t>Rotation écran</w:t>
+      </w:r>
+      <w:bookmarkEnd w:id="10"/>
+    </w:p>
+    <w:p>
+      <w:pPr>
+        <w:tabs>
+          <w:tab w:val="left" w:pos="2717"/>
+        </w:tabs>
+        <w:jc w:val="center"/>
+        <w:rPr>
+          <w:lang w:val="en-GB"/>
+        </w:rPr>
+      </w:pPr>
+      <w:r>
+        <w:rPr>
+          <w:noProof/>
+          <w:lang w:val="en-GB"/>
+        </w:rPr>
+        <w:lastRenderedPageBreak/>
+        <w:drawing>
+          <wp:inline distT="0" distB="0" distL="0" distR="0" wp14:anchorId="7E418060" wp14:editId="34C0471D">
+            <wp:extent cx="4568207" cy="2194560"/>
+            <wp:effectExtent l="0" t="0" r="3810" b="0"/>
+            <wp:docPr id="8" name="Image 8"/>
+            <wp:cNvGraphicFramePr>
+              <a:graphicFrameLocks xmlns:a="http://schemas.openxmlformats.org/drawingml/2006/main" noChangeAspect="1"/>
+            </wp:cNvGraphicFramePr>
+            <a:graphic xmlns:a="http://schemas.openxmlformats.org/drawingml/2006/main">
+              <a:graphicData uri="http://schemas.openxmlformats.org/drawingml/2006/picture">
+                <pic:pic xmlns:pic="http://schemas.openxmlformats.org/drawingml/2006/picture">
+                  <pic:nvPicPr>
+                    <pic:cNvPr id="1" name=""/>
+                    <pic:cNvPicPr/>
+                  </pic:nvPicPr>
+                  <pic:blipFill rotWithShape="1">
+                    <a:blip r:embed="rId22"/>
+                    <a:srcRect l="577" t="7718" r="1279" b="2177"/>
+                    <a:stretch/>
+                  </pic:blipFill>
+                  <pic:spPr bwMode="auto">
+                    <a:xfrm>
+                      <a:off x="0" y="0"/>
+                      <a:ext cx="4592774" cy="2206362"/>
+                    </a:xfrm>
+                    <a:prstGeom prst="rect">
+                      <a:avLst/>
+                    </a:prstGeom>
+                    <a:ln>
+                      <a:noFill/>
+                    </a:ln>
+                    <a:extLst>
+                      <a:ext uri="{53640926-AAD7-44D8-BBD7-CCE9431645EC}">
+                        <a14:shadowObscured xmlns:a14="http://schemas.microsoft.com/office/drawing/2010/main"/>
+                      </a:ext>
+                    </a:extLst>
+                  </pic:spPr>
+                </pic:pic>
+              </a:graphicData>
+            </a:graphic>
+          </wp:inline>
+        </w:drawing>
+      </w:r>
+    </w:p>
+    <w:p>
+      <w:pPr>
+        <w:tabs>
+          <w:tab w:val="left" w:pos="2717"/>
+        </w:tabs>
+        <w:jc w:val="center"/>
+        <w:rPr>
+          <w:lang w:val="en-GB"/>
+        </w:rPr>
+      </w:pPr>
+      <w:r>
+        <w:rPr>
+          <w:noProof/>
+          <w:lang w:val="en-GB"/>
+        </w:rPr>
+        <w:drawing>
+          <wp:inline distT="0" distB="0" distL="0" distR="0" wp14:anchorId="43DBDAC6" wp14:editId="2665C128">
+            <wp:extent cx="4516148" cy="2171244"/>
+            <wp:effectExtent l="0" t="0" r="0" b="635"/>
+            <wp:docPr id="9" name="Image 9"/>
+            <wp:cNvGraphicFramePr>
+              <a:graphicFrameLocks xmlns:a="http://schemas.openxmlformats.org/drawingml/2006/main" noChangeAspect="1"/>
+            </wp:cNvGraphicFramePr>
+            <a:graphic xmlns:a="http://schemas.openxmlformats.org/drawingml/2006/main">
+              <a:graphicData uri="http://schemas.openxmlformats.org/drawingml/2006/picture">
+                <pic:pic xmlns:pic="http://schemas.openxmlformats.org/drawingml/2006/picture">
+                  <pic:nvPicPr>
+                    <pic:cNvPr id="1" name=""/>
+                    <pic:cNvPicPr/>
+                  </pic:nvPicPr>
+                  <pic:blipFill rotWithShape="1">
+                    <a:blip r:embed="rId23"/>
+                    <a:srcRect l="-1" t="2016" r="1473" b="1588"/>
+                    <a:stretch/>
+                  </pic:blipFill>
+                  <pic:spPr bwMode="auto">
+                    <a:xfrm>
+                      <a:off x="0" y="0"/>
+                      <a:ext cx="4547571" cy="2186351"/>
+                    </a:xfrm>
+                    <a:prstGeom prst="rect">
+                      <a:avLst/>
+                    </a:prstGeom>
+                    <a:ln>
+                      <a:noFill/>
+                    </a:ln>
+                    <a:extLst>
+                      <a:ext uri="{53640926-AAD7-44D8-BBD7-CCE9431645EC}">
+                        <a14:shadowObscured xmlns:a14="http://schemas.microsoft.com/office/drawing/2010/main"/>
+                      </a:ext>
+                    </a:extLst>
+                  </pic:spPr>
+                </pic:pic>
+              </a:graphicData>
+            </a:graphic>
+          </wp:inline>
+        </w:drawing>
+      </w:r>
+    </w:p>
+    <w:p>
+      <w:pPr>
+        <w:tabs>
+          <w:tab w:val="left" w:pos="2717"/>
+        </w:tabs>
+        <w:jc w:val="center"/>
+        <w:rPr>
+          <w:lang w:val="en-GB"/>
+        </w:rPr>
+      </w:pPr>
+      <w:r>
+        <w:rPr>
+          <w:noProof/>
+          <w:lang w:val="en-GB"/>
+        </w:rPr>
+        <w:drawing>
+          <wp:inline distT="0" distB="0" distL="0" distR="0" wp14:anchorId="603B86BC" wp14:editId="4E312536">
+            <wp:extent cx="4696447" cy="2226365"/>
+            <wp:effectExtent l="0" t="0" r="9525" b="2540"/>
+            <wp:docPr id="10" name="Image 10"/>
+            <wp:cNvGraphicFramePr>
+              <a:graphicFrameLocks xmlns:a="http://schemas.openxmlformats.org/drawingml/2006/main" noChangeAspect="1"/>
+            </wp:cNvGraphicFramePr>
+            <a:graphic xmlns:a="http://schemas.openxmlformats.org/drawingml/2006/main">
+              <a:graphicData uri="http://schemas.openxmlformats.org/drawingml/2006/picture">
+                <pic:pic xmlns:pic="http://schemas.openxmlformats.org/drawingml/2006/picture">
+                  <pic:nvPicPr>
+                    <pic:cNvPr id="1" name=""/>
+                    <pic:cNvPicPr/>
+                  </pic:nvPicPr>
+                  <pic:blipFill rotWithShape="1">
+                    <a:blip r:embed="rId24"/>
+                    <a:srcRect l="588" t="1606" r="1025" b="2816"/>
+                    <a:stretch/>
+                  </pic:blipFill>
+                  <pic:spPr bwMode="auto">
+                    <a:xfrm>
+                      <a:off x="0" y="0"/>
+                      <a:ext cx="4740987" cy="2247479"/>
+                    </a:xfrm>
+                    <a:prstGeom prst="rect">
+                      <a:avLst/>
+                    </a:prstGeom>
+                    <a:ln>
+                      <a:noFill/>
+                    </a:ln>
+                    <a:extLst>
+                      <a:ext uri="{53640926-AAD7-44D8-BBD7-CCE9431645EC}">
+                        <a14:shadowObscured xmlns:a14="http://schemas.microsoft.com/office/drawing/2010/main"/>
+                      </a:ext>
+                    </a:extLst>
+                  </pic:spPr>
+                </pic:pic>
+              </a:graphicData>
+            </a:graphic>
+          </wp:inline>
+        </w:drawing>
+      </w:r>
+    </w:p>
+    <w:p>
+      <w:pPr>
+        <w:tabs>
+          <w:tab w:val="left" w:pos="2717"/>
+        </w:tabs>
+        <w:jc w:val="center"/>
+        <w:rPr>
+          <w:lang w:val="en-GB"/>
+        </w:rPr>
+      </w:pPr>
+      <w:r>
+        <w:rPr>
+          <w:noProof/>
+          <w:lang w:val="en-GB"/>
+        </w:rPr>
+        <w:lastRenderedPageBreak/>
+        <w:drawing>
+          <wp:inline distT="0" distB="0" distL="0" distR="0" wp14:anchorId="1E053981" wp14:editId="2BDA6673">
+            <wp:extent cx="4855048" cy="2321781"/>
+            <wp:effectExtent l="0" t="0" r="3175" b="2540"/>
+            <wp:docPr id="11" name="Image 11"/>
+            <wp:cNvGraphicFramePr>
+              <a:graphicFrameLocks xmlns:a="http://schemas.openxmlformats.org/drawingml/2006/main" noChangeAspect="1"/>
+            </wp:cNvGraphicFramePr>
+            <a:graphic xmlns:a="http://schemas.openxmlformats.org/drawingml/2006/main">
+              <a:graphicData uri="http://schemas.openxmlformats.org/drawingml/2006/picture">
+                <pic:pic xmlns:pic="http://schemas.openxmlformats.org/drawingml/2006/picture">
+                  <pic:nvPicPr>
+                    <pic:cNvPr id="1" name=""/>
+                    <pic:cNvPicPr/>
+                  </pic:nvPicPr>
+                  <pic:blipFill rotWithShape="1">
+                    <a:blip r:embed="rId25"/>
+                    <a:srcRect l="584" t="1981" r="997" b="2112"/>
+                    <a:stretch/>
+                  </pic:blipFill>
+                  <pic:spPr bwMode="auto">
+                    <a:xfrm>
+                      <a:off x="0" y="0"/>
+                      <a:ext cx="4894083" cy="2340448"/>
+                    </a:xfrm>
+                    <a:prstGeom prst="rect">
+                      <a:avLst/>
+                    </a:prstGeom>
+                    <a:ln>
+                      <a:noFill/>
+                    </a:ln>
+                    <a:extLst>
+                      <a:ext uri="{53640926-AAD7-44D8-BBD7-CCE9431645EC}">
+                        <a14:shadowObscured xmlns:a14="http://schemas.microsoft.com/office/drawing/2010/main"/>
+                      </a:ext>
+                    </a:extLst>
+                  </pic:spPr>
+                </pic:pic>
+              </a:graphicData>
+            </a:graphic>
+          </wp:inline>
+        </w:drawing>
+      </w:r>
+    </w:p>
+    <w:p>
+      <w:pPr>
+        <w:tabs>
+          <w:tab w:val="left" w:pos="2717"/>
+        </w:tabs>
+        <w:jc w:val="center"/>
+        <w:rPr>
+          <w:lang w:val="en-GB"/>
+        </w:rPr>
+      </w:pPr>
+      <w:r>
+        <w:rPr>
+          <w:noProof/>
+          <w:lang w:val="en-GB"/>
+        </w:rPr>
+        <w:drawing>
+          <wp:inline distT="0" distB="0" distL="0" distR="0" wp14:anchorId="103F5178" wp14:editId="440DB44C">
+            <wp:extent cx="4870146" cy="2325441"/>
+            <wp:effectExtent l="0" t="0" r="6985" b="0"/>
+            <wp:docPr id="12" name="Image 12"/>
+            <wp:cNvGraphicFramePr>
+              <a:graphicFrameLocks xmlns:a="http://schemas.openxmlformats.org/drawingml/2006/main" noChangeAspect="1"/>
+            </wp:cNvGraphicFramePr>
+            <a:graphic xmlns:a="http://schemas.openxmlformats.org/drawingml/2006/main">
+              <a:graphicData uri="http://schemas.openxmlformats.org/drawingml/2006/picture">
+                <pic:pic xmlns:pic="http://schemas.openxmlformats.org/drawingml/2006/picture">
+                  <pic:nvPicPr>
+                    <pic:cNvPr id="1" name=""/>
+                    <pic:cNvPicPr/>
+                  </pic:nvPicPr>
+                  <pic:blipFill rotWithShape="1">
+                    <a:blip r:embed="rId26"/>
+                    <a:srcRect l="553" t="1702" r="854" b="1520"/>
+                    <a:stretch/>
+                  </pic:blipFill>
+                  <pic:spPr bwMode="auto">
+                    <a:xfrm>
+                      <a:off x="0" y="0"/>
+                      <a:ext cx="4900359" cy="2339867"/>
+                    </a:xfrm>
+                    <a:prstGeom prst="rect">
+                      <a:avLst/>
+                    </a:prstGeom>
+                    <a:ln>
+                      <a:noFill/>
+                    </a:ln>
+                    <a:extLst>
+                      <a:ext uri="{53640926-AAD7-44D8-BBD7-CCE9431645EC}">
+                        <a14:shadowObscured xmlns:a14="http://schemas.microsoft.com/office/drawing/2010/main"/>
+                      </a:ext>
+                    </a:extLst>
+                  </pic:spPr>
+                </pic:pic>
+              </a:graphicData>
+            </a:graphic>
+          </wp:inline>
+        </w:drawing>
+      </w:r>
+    </w:p>
+    <w:p>
+      <w:pPr>
+        <w:tabs>
+          <w:tab w:val="left" w:pos="2717"/>
+        </w:tabs>
+        <w:jc w:val="center"/>
+        <w:rPr>
+          <w:lang w:val="en-GB"/>
+        </w:rPr>
+      </w:pPr>
+      <w:r>
+        <w:rPr>
+          <w:noProof/>
+          <w:lang w:val="en-GB"/>
+        </w:rPr>
+        <w:drawing>
+          <wp:inline distT="0" distB="0" distL="0" distR="0" wp14:anchorId="2CE8FBD3" wp14:editId="1CCC537D">
+            <wp:extent cx="4962973" cy="2431703"/>
+            <wp:effectExtent l="0" t="0" r="0" b="6985"/>
+            <wp:docPr id="13" name="Image 13"/>
+            <wp:cNvGraphicFramePr>
+              <a:graphicFrameLocks xmlns:a="http://schemas.openxmlformats.org/drawingml/2006/main" noChangeAspect="1"/>
+            </wp:cNvGraphicFramePr>
+            <a:graphic xmlns:a="http://schemas.openxmlformats.org/drawingml/2006/main">
+              <a:graphicData uri="http://schemas.openxmlformats.org/drawingml/2006/picture">
+                <pic:pic xmlns:pic="http://schemas.openxmlformats.org/drawingml/2006/picture">
+                  <pic:nvPicPr>
+                    <pic:cNvPr id="1" name=""/>
+                    <pic:cNvPicPr/>
+                  </pic:nvPicPr>
+                  <pic:blipFill>
+                    <a:blip r:embed="rId27"/>
+                    <a:stretch>
+                      <a:fillRect/>
+                    </a:stretch>
+                  </pic:blipFill>
+                  <pic:spPr>
+                    <a:xfrm>
+                      <a:off x="0" y="0"/>
+                      <a:ext cx="4986826" cy="2443390"/>
+                    </a:xfrm>
+                    <a:prstGeom prst="rect">
+                      <a:avLst/>
+                    </a:prstGeom>
+                  </pic:spPr>
+                </pic:pic>
+              </a:graphicData>
+            </a:graphic>
+          </wp:inline>
+        </w:drawing>
+      </w:r>
+    </w:p>
+    <w:p>
+      <w:pPr>
+        <w:rPr>
+          <w:rFonts w:asciiTheme="majorHAnsi" w:eastAsiaTheme="majorEastAsia" w:hAnsiTheme="majorHAnsi" w:cstheme="majorBidi"/>
+          <w:color w:val="2F5496" w:themeColor="accent1" w:themeShade="BF"/>
+          <w:sz w:val="26"/>
+          <w:szCs w:val="26"/>
+        </w:rPr>
+      </w:pPr>
+      <w:r>
+        <w:br w:type="page"/>
+      </w:r>
+    </w:p>
+    <w:p>
+      <w:pPr>
+        <w:pStyle w:val="Titre2"/>
+        <w:numPr>
+          <w:ilvl w:val="1"/>
+          <w:numId w:val="3"/>
+        </w:numPr>
+      </w:pPr>
+      <w:bookmarkStart w:id="11" w:name="_Toc73957942"/>
+      <w:r>
+        <w:lastRenderedPageBreak/>
+        <w:t>Changement de langue</w:t>
+      </w:r>
+      <w:bookmarkEnd w:id="11"/>
+    </w:p>
+    <w:p>
+      <w:pPr>
+        <w:jc w:val="center"/>
+      </w:pPr>
+      <w:r>
+        <w:drawing>
+          <wp:inline distT="0" distB="0" distL="0" distR="0" wp14:anchorId="6F794ED1" wp14:editId="6560D005">
+            <wp:extent cx="2635360" cy="496830"/>
+            <wp:effectExtent l="0" t="0" r="0" b="0"/>
+            <wp:docPr id="20" name="Image 20"/>
+            <wp:cNvGraphicFramePr>
+              <a:graphicFrameLocks xmlns:a="http://schemas.openxmlformats.org/drawingml/2006/main" noChangeAspect="1"/>
+            </wp:cNvGraphicFramePr>
+            <a:graphic xmlns:a="http://schemas.openxmlformats.org/drawingml/2006/main">
+              <a:graphicData uri="http://schemas.openxmlformats.org/drawingml/2006/picture">
+                <pic:pic xmlns:pic="http://schemas.openxmlformats.org/drawingml/2006/picture">
+                  <pic:nvPicPr>
+                    <pic:cNvPr id="1" name=""/>
+                    <pic:cNvPicPr/>
+                  </pic:nvPicPr>
+                  <pic:blipFill>
+                    <a:blip r:embed="rId28"/>
+                    <a:stretch>
+                      <a:fillRect/>
+                    </a:stretch>
+                  </pic:blipFill>
+                  <pic:spPr>
+                    <a:xfrm>
+                      <a:off x="0" y="0"/>
+                      <a:ext cx="2689928" cy="507117"/>
+                    </a:xfrm>
+                    <a:prstGeom prst="rect">
+                      <a:avLst/>
+                    </a:prstGeom>
+                  </pic:spPr>
+                </pic:pic>
+              </a:graphicData>
+            </a:graphic>
+          </wp:inline>
+        </w:drawing>
+      </w:r>
+    </w:p>
+    <w:p>
+      <w:pPr>
+        <w:jc w:val="center"/>
+      </w:pPr>
+      <w:r>
+        <w:drawing>
+          <wp:inline distT="0" distB="0" distL="0" distR="0" wp14:anchorId="0CBF174F" wp14:editId="1AACA7A5">
+            <wp:extent cx="2613025" cy="5023770"/>
+            <wp:effectExtent l="0" t="0" r="0" b="5715"/>
+            <wp:docPr id="21" name="Image 21"/>
+            <wp:cNvGraphicFramePr>
+              <a:graphicFrameLocks xmlns:a="http://schemas.openxmlformats.org/drawingml/2006/main" noChangeAspect="1"/>
+            </wp:cNvGraphicFramePr>
+            <a:graphic xmlns:a="http://schemas.openxmlformats.org/drawingml/2006/main">
+              <a:graphicData uri="http://schemas.openxmlformats.org/drawingml/2006/picture">
+                <pic:pic xmlns:pic="http://schemas.openxmlformats.org/drawingml/2006/picture">
+                  <pic:nvPicPr>
+                    <pic:cNvPr id="1" name=""/>
+                    <pic:cNvPicPr/>
+                  </pic:nvPicPr>
+                  <pic:blipFill rotWithShape="1">
+                    <a:blip r:embed="rId29"/>
+                    <a:srcRect l="900" t="937"/>
+                    <a:stretch/>
+                  </pic:blipFill>
+                  <pic:spPr bwMode="auto">
+                    <a:xfrm>
+                      <a:off x="0" y="0"/>
+                      <a:ext cx="2620686" cy="5038499"/>
+                    </a:xfrm>
+                    <a:prstGeom prst="rect">
+                      <a:avLst/>
+                    </a:prstGeom>
+                    <a:ln>
+                      <a:noFill/>
+                    </a:ln>
+                    <a:extLst>
+                      <a:ext uri="{53640926-AAD7-44D8-BBD7-CCE9431645EC}">
+                        <a14:shadowObscured xmlns:a14="http://schemas.microsoft.com/office/drawing/2010/main"/>
+                      </a:ext>
+                    </a:extLst>
+                  </pic:spPr>
+                </pic:pic>
+              </a:graphicData>
+            </a:graphic>
+          </wp:inline>
+        </w:drawing>
       </w:r>
     </w:p>
     <w:sectPr>
+      <w:footerReference w:type="default" r:id="rId30"/>
       <w:pgSz w:w="11906" w:h="16838"/>
       <w:pgMar w:top="1417" w:right="1417" w:bottom="1417" w:left="1417" w:header="708" w:footer="708" w:gutter="0"/>
       <w:cols w:space="708"/>
+      <w:titlePg/>
       <w:docGrid w:linePitch="360"/>
     </w:sectPr>
   </w:body>
 </w:document>
+</file>
+
+<file path=word/endnotes.xml><?xml version="1.0" encoding="utf-8"?>
+<w:endnotes xmlns:wpc="http://schemas.microsoft.com/office/word/2010/wordprocessingCanvas" xmlns:cx="http://schemas.microsoft.com/office/drawing/2014/chartex" xmlns:cx1="http://schemas.microsoft.com/office/drawing/2015/9/8/chartex" xmlns:cx2="http://schemas.microsoft.com/office/drawing/2015/10/21/chartex" xmlns:cx3="http://schemas.microsoft.com/office/drawing/2016/5/9/chartex" xmlns:cx4="http://schemas.microsoft.com/office/drawing/2016/5/10/chartex" xmlns:cx5="http://schemas.microsoft.com/office/drawing/2016/5/11/chartex" xmlns:cx6="http://schemas.microsoft.com/office/drawing/2016/5/12/chartex" xmlns:cx7="http://schemas.microsoft.com/office/drawing/2016/5/13/chartex" xmlns:cx8="http://schemas.microsoft.com/office/drawing/2016/5/14/chartex" xmlns:mc="http://schemas.openxmlformats.org/markup-compatibility/2006" xmlns:aink="http://schemas.microsoft.com/office/drawing/2016/ink" xmlns:am3d="http://schemas.microsoft.com/office/drawing/2017/model3d" xmlns:o="urn:schemas-microsoft-com:office:office" xmlns:r="http://schemas.openxmlformats.org/officeDocument/2006/relationships" xmlns:m="http://schemas.openxmlformats.org/officeDocument/2006/math" xmlns:v="urn:schemas-microsoft-com:vml" xmlns:wp14="http://schemas.microsoft.com/office/word/2010/wordprocessingDrawing" xmlns:wp="http://schemas.openxmlformats.org/drawingml/2006/wordprocessingDrawing" xmlns:w10="urn:schemas-microsoft-com:office:word" xmlns:w="http://schemas.openxmlformats.org/wordprocessingml/2006/main" xmlns:w14="http://schemas.microsoft.com/office/word/2010/wordml" xmlns:w15="http://schemas.microsoft.com/office/word/2012/wordml" xmlns:w16cex="http://schemas.microsoft.com/office/word/2018/wordml/cex" xmlns:w16cid="http://schemas.microsoft.com/office/word/2016/wordml/cid" xmlns:w16="http://schemas.microsoft.com/office/word/2018/wordml" xmlns:w16sdtdh="http://schemas.microsoft.com/office/word/2020/wordml/sdtdatahash" xmlns:w16se="http://schemas.microsoft.com/office/word/2015/wordml/symex" xmlns:wpg="http://schemas.microsoft.com/office/word/2010/wordprocessingGroup" xmlns:wpi="http://schemas.microsoft.com/office/word/2010/wordprocessingInk" xmlns:wne="http://schemas.microsoft.com/office/word/2006/wordml" xmlns:wps="http://schemas.microsoft.com/office/word/2010/wordprocessingShape" mc:Ignorable="w14 w15 w16se w16cid w16 w16cex w16sdtdh wp14">
+  <w:endnote w:type="separator" w:id="-1">
+    <w:p>
+      <w:pPr>
+        <w:spacing w:after="0" w:line="240" w:lineRule="auto"/>
+      </w:pPr>
+      <w:r>
+        <w:separator/>
+      </w:r>
+    </w:p>
+  </w:endnote>
+  <w:endnote w:type="continuationSeparator" w:id="0">
+    <w:p>
+      <w:pPr>
+        <w:spacing w:after="0" w:line="240" w:lineRule="auto"/>
+      </w:pPr>
+      <w:r>
+        <w:continuationSeparator/>
+      </w:r>
+    </w:p>
+  </w:endnote>
+</w:endnotes>
+</file>
+
+<file path=word/footer1.xml><?xml version="1.0" encoding="utf-8"?>
+<w:ftr xmlns:wpc="http://schemas.microsoft.com/office/word/2010/wordprocessingCanvas" xmlns:cx="http://schemas.microsoft.com/office/drawing/2014/chartex" xmlns:cx1="http://schemas.microsoft.com/office/drawing/2015/9/8/chartex" xmlns:cx2="http://schemas.microsoft.com/office/drawing/2015/10/21/chartex" xmlns:cx3="http://schemas.microsoft.com/office/drawing/2016/5/9/chartex" xmlns:cx4="http://schemas.microsoft.com/office/drawing/2016/5/10/chartex" xmlns:cx5="http://schemas.microsoft.com/office/drawing/2016/5/11/chartex" xmlns:cx6="http://schemas.microsoft.com/office/drawing/2016/5/12/chartex" xmlns:cx7="http://schemas.microsoft.com/office/drawing/2016/5/13/chartex" xmlns:cx8="http://schemas.microsoft.com/office/drawing/2016/5/14/chartex" xmlns:mc="http://schemas.openxmlformats.org/markup-compatibility/2006" xmlns:aink="http://schemas.microsoft.com/office/drawing/2016/ink" xmlns:am3d="http://schemas.microsoft.com/office/drawing/2017/model3d" xmlns:o="urn:schemas-microsoft-com:office:office" xmlns:r="http://schemas.openxmlformats.org/officeDocument/2006/relationships" xmlns:m="http://schemas.openxmlformats.org/officeDocument/2006/math" xmlns:v="urn:schemas-microsoft-com:vml" xmlns:wp14="http://schemas.microsoft.com/office/word/2010/wordprocessingDrawing" xmlns:wp="http://schemas.openxmlformats.org/drawingml/2006/wordprocessingDrawing" xmlns:w10="urn:schemas-microsoft-com:office:word" xmlns:w="http://schemas.openxmlformats.org/wordprocessingml/2006/main" xmlns:w14="http://schemas.microsoft.com/office/word/2010/wordml" xmlns:w15="http://schemas.microsoft.com/office/word/2012/wordml" xmlns:w16cex="http://schemas.microsoft.com/office/word/2018/wordml/cex" xmlns:w16cid="http://schemas.microsoft.com/office/word/2016/wordml/cid" xmlns:w16="http://schemas.microsoft.com/office/word/2018/wordml" xmlns:w16sdtdh="http://schemas.microsoft.com/office/word/2020/wordml/sdtdatahash" xmlns:w16se="http://schemas.microsoft.com/office/word/2015/wordml/symex" xmlns:wpg="http://schemas.microsoft.com/office/word/2010/wordprocessingGroup" xmlns:wpi="http://schemas.microsoft.com/office/word/2010/wordprocessingInk" xmlns:wne="http://schemas.microsoft.com/office/word/2006/wordml" xmlns:wps="http://schemas.microsoft.com/office/word/2010/wordprocessingShape" mc:Ignorable="w14 w15 w16se w16cid w16 w16cex w16sdtdh wp14">
+  <w:sdt>
+    <w:sdtPr>
+      <w:id w:val="1599981124"/>
+      <w:docPartObj>
+        <w:docPartGallery w:val="Page Numbers (Bottom of Page)"/>
+        <w:docPartUnique/>
+      </w:docPartObj>
+    </w:sdtPr>
+    <w:sdtEndPr/>
+    <w:sdtContent>
+      <w:p>
+        <w:pPr>
+          <w:pStyle w:val="Pieddepage"/>
+          <w:jc w:val="right"/>
+        </w:pPr>
+        <w:r>
+          <w:fldChar w:fldCharType="begin"/>
+        </w:r>
+        <w:r>
+          <w:instrText>PAGE   \* MERGEFORMAT</w:instrText>
+        </w:r>
+        <w:r>
+          <w:fldChar w:fldCharType="separate"/>
+        </w:r>
+        <w:r>
+          <w:t>2</w:t>
+        </w:r>
+        <w:r>
+          <w:fldChar w:fldCharType="end"/>
+        </w:r>
+      </w:p>
+    </w:sdtContent>
+  </w:sdt>
+  <w:p>
+    <w:pPr>
+      <w:pStyle w:val="Pieddepage"/>
+    </w:pPr>
+    <w:r>
+      <w:t>Jean Michel REMEUR -Thomas LACAZE</w:t>
+    </w:r>
+  </w:p>
+</w:ftr>
+</file>
+
+<file path=word/footnotes.xml><?xml version="1.0" encoding="utf-8"?>
+<w:footnotes xmlns:wpc="http://schemas.microsoft.com/office/word/2010/wordprocessingCanvas" xmlns:cx="http://schemas.microsoft.com/office/drawing/2014/chartex" xmlns:cx1="http://schemas.microsoft.com/office/drawing/2015/9/8/chartex" xmlns:cx2="http://schemas.microsoft.com/office/drawing/2015/10/21/chartex" xmlns:cx3="http://schemas.microsoft.com/office/drawing/2016/5/9/chartex" xmlns:cx4="http://schemas.microsoft.com/office/drawing/2016/5/10/chartex" xmlns:cx5="http://schemas.microsoft.com/office/drawing/2016/5/11/chartex" xmlns:cx6="http://schemas.microsoft.com/office/drawing/2016/5/12/chartex" xmlns:cx7="http://schemas.microsoft.com/office/drawing/2016/5/13/chartex" xmlns:cx8="http://schemas.microsoft.com/office/drawing/2016/5/14/chartex" xmlns:mc="http://schemas.openxmlformats.org/markup-compatibility/2006" xmlns:aink="http://schemas.microsoft.com/office/drawing/2016/ink" xmlns:am3d="http://schemas.microsoft.com/office/drawing/2017/model3d" xmlns:o="urn:schemas-microsoft-com:office:office" xmlns:r="http://schemas.openxmlformats.org/officeDocument/2006/relationships" xmlns:m="http://schemas.openxmlformats.org/officeDocument/2006/math" xmlns:v="urn:schemas-microsoft-com:vml" xmlns:wp14="http://schemas.microsoft.com/office/word/2010/wordprocessingDrawing" xmlns:wp="http://schemas.openxmlformats.org/drawingml/2006/wordprocessingDrawing" xmlns:w10="urn:schemas-microsoft-com:office:word" xmlns:w="http://schemas.openxmlformats.org/wordprocessingml/2006/main" xmlns:w14="http://schemas.microsoft.com/office/word/2010/wordml" xmlns:w15="http://schemas.microsoft.com/office/word/2012/wordml" xmlns:w16cex="http://schemas.microsoft.com/office/word/2018/wordml/cex" xmlns:w16cid="http://schemas.microsoft.com/office/word/2016/wordml/cid" xmlns:w16="http://schemas.microsoft.com/office/word/2018/wordml" xmlns:w16sdtdh="http://schemas.microsoft.com/office/word/2020/wordml/sdtdatahash" xmlns:w16se="http://schemas.microsoft.com/office/word/2015/wordml/symex" xmlns:wpg="http://schemas.microsoft.com/office/word/2010/wordprocessingGroup" xmlns:wpi="http://schemas.microsoft.com/office/word/2010/wordprocessingInk" xmlns:wne="http://schemas.microsoft.com/office/word/2006/wordml" xmlns:wps="http://schemas.microsoft.com/office/word/2010/wordprocessingShape" mc:Ignorable="w14 w15 w16se w16cid w16 w16cex w16sdtdh wp14">
+  <w:footnote w:type="separator" w:id="-1">
+    <w:p>
+      <w:pPr>
+        <w:spacing w:after="0" w:line="240" w:lineRule="auto"/>
+      </w:pPr>
+      <w:r>
+        <w:separator/>
+      </w:r>
+    </w:p>
+  </w:footnote>
+  <w:footnote w:type="continuationSeparator" w:id="0">
+    <w:p>
+      <w:pPr>
+        <w:spacing w:after="0" w:line="240" w:lineRule="auto"/>
+      </w:pPr>
+      <w:r>
+        <w:continuationSeparator/>
+      </w:r>
+    </w:p>
+  </w:footnote>
+</w:footnotes>
 </file>
 
 <file path=word/numbering.xml><?xml version="1.0" encoding="utf-8"?>
@@ -964,7 +3794,7 @@
   <w:abstractNum w:abstractNumId="0" w15:restartNumberingAfterBreak="0">
     <w:nsid w:val="077E267C"/>
     <w:multiLevelType w:val="hybridMultilevel"/>
-    <w:tmpl w:val="71541228"/>
+    <w:tmpl w:val="0088C15C"/>
     <w:lvl w:ilvl="0" w:tplc="EE025096">
       <w:start w:val="1"/>
       <w:numFmt w:val="decimal"/>
@@ -986,7 +3816,7 @@
         <w:ind w:left="1440" w:hanging="360"/>
       </w:pPr>
     </w:lvl>
-    <w:lvl w:ilvl="2" w:tplc="040C001B" w:tentative="1">
+    <w:lvl w:ilvl="2" w:tplc="040C001B">
       <w:start w:val="1"/>
       <w:numFmt w:val="lowerRoman"/>
       <w:lvlText w:val="%3."/>
@@ -1164,6 +3994,92 @@
     </w:lvl>
   </w:abstractNum>
   <w:abstractNum w:abstractNumId="2" w15:restartNumberingAfterBreak="0">
+    <w:nsid w:val="187442A3"/>
+    <w:multiLevelType w:val="hybridMultilevel"/>
+    <w:tmpl w:val="3B0E0BB4"/>
+    <w:lvl w:ilvl="0" w:tplc="040C000F">
+      <w:start w:val="1"/>
+      <w:numFmt w:val="decimal"/>
+      <w:lvlText w:val="%1."/>
+      <w:lvlJc w:val="left"/>
+      <w:pPr>
+        <w:ind w:left="720" w:hanging="360"/>
+      </w:pPr>
+    </w:lvl>
+    <w:lvl w:ilvl="1" w:tplc="040C0019" w:tentative="1">
+      <w:start w:val="1"/>
+      <w:numFmt w:val="lowerLetter"/>
+      <w:lvlText w:val="%2."/>
+      <w:lvlJc w:val="left"/>
+      <w:pPr>
+        <w:ind w:left="1440" w:hanging="360"/>
+      </w:pPr>
+    </w:lvl>
+    <w:lvl w:ilvl="2" w:tplc="040C001B" w:tentative="1">
+      <w:start w:val="1"/>
+      <w:numFmt w:val="lowerRoman"/>
+      <w:lvlText w:val="%3."/>
+      <w:lvlJc w:val="right"/>
+      <w:pPr>
+        <w:ind w:left="2160" w:hanging="180"/>
+      </w:pPr>
+    </w:lvl>
+    <w:lvl w:ilvl="3" w:tplc="040C000F" w:tentative="1">
+      <w:start w:val="1"/>
+      <w:numFmt w:val="decimal"/>
+      <w:lvlText w:val="%4."/>
+      <w:lvlJc w:val="left"/>
+      <w:pPr>
+        <w:ind w:left="2880" w:hanging="360"/>
+      </w:pPr>
+    </w:lvl>
+    <w:lvl w:ilvl="4" w:tplc="040C0019" w:tentative="1">
+      <w:start w:val="1"/>
+      <w:numFmt w:val="lowerLetter"/>
+      <w:lvlText w:val="%5."/>
+      <w:lvlJc w:val="left"/>
+      <w:pPr>
+        <w:ind w:left="3600" w:hanging="360"/>
+      </w:pPr>
+    </w:lvl>
+    <w:lvl w:ilvl="5" w:tplc="040C001B" w:tentative="1">
+      <w:start w:val="1"/>
+      <w:numFmt w:val="lowerRoman"/>
+      <w:lvlText w:val="%6."/>
+      <w:lvlJc w:val="right"/>
+      <w:pPr>
+        <w:ind w:left="4320" w:hanging="180"/>
+      </w:pPr>
+    </w:lvl>
+    <w:lvl w:ilvl="6" w:tplc="040C000F" w:tentative="1">
+      <w:start w:val="1"/>
+      <w:numFmt w:val="decimal"/>
+      <w:lvlText w:val="%7."/>
+      <w:lvlJc w:val="left"/>
+      <w:pPr>
+        <w:ind w:left="5040" w:hanging="360"/>
+      </w:pPr>
+    </w:lvl>
+    <w:lvl w:ilvl="7" w:tplc="040C0019" w:tentative="1">
+      <w:start w:val="1"/>
+      <w:numFmt w:val="lowerLetter"/>
+      <w:lvlText w:val="%8."/>
+      <w:lvlJc w:val="left"/>
+      <w:pPr>
+        <w:ind w:left="5760" w:hanging="360"/>
+      </w:pPr>
+    </w:lvl>
+    <w:lvl w:ilvl="8" w:tplc="040C001B" w:tentative="1">
+      <w:start w:val="1"/>
+      <w:numFmt w:val="lowerRoman"/>
+      <w:lvlText w:val="%9."/>
+      <w:lvlJc w:val="right"/>
+      <w:pPr>
+        <w:ind w:left="6480" w:hanging="180"/>
+      </w:pPr>
+    </w:lvl>
+  </w:abstractNum>
+  <w:abstractNum w:abstractNumId="3" w15:restartNumberingAfterBreak="0">
     <w:nsid w:val="1A28319D"/>
     <w:multiLevelType w:val="hybridMultilevel"/>
     <w:tmpl w:val="35182264"/>
@@ -1252,7 +4168,93 @@
       </w:pPr>
     </w:lvl>
   </w:abstractNum>
-  <w:abstractNum w:abstractNumId="3" w15:restartNumberingAfterBreak="0">
+  <w:abstractNum w:abstractNumId="4" w15:restartNumberingAfterBreak="0">
+    <w:nsid w:val="23117268"/>
+    <w:multiLevelType w:val="hybridMultilevel"/>
+    <w:tmpl w:val="8F320F5E"/>
+    <w:lvl w:ilvl="0" w:tplc="040C000F">
+      <w:start w:val="1"/>
+      <w:numFmt w:val="decimal"/>
+      <w:lvlText w:val="%1."/>
+      <w:lvlJc w:val="left"/>
+      <w:pPr>
+        <w:ind w:left="720" w:hanging="360"/>
+      </w:pPr>
+    </w:lvl>
+    <w:lvl w:ilvl="1" w:tplc="040C0019" w:tentative="1">
+      <w:start w:val="1"/>
+      <w:numFmt w:val="lowerLetter"/>
+      <w:lvlText w:val="%2."/>
+      <w:lvlJc w:val="left"/>
+      <w:pPr>
+        <w:ind w:left="1440" w:hanging="360"/>
+      </w:pPr>
+    </w:lvl>
+    <w:lvl w:ilvl="2" w:tplc="040C001B" w:tentative="1">
+      <w:start w:val="1"/>
+      <w:numFmt w:val="lowerRoman"/>
+      <w:lvlText w:val="%3."/>
+      <w:lvlJc w:val="right"/>
+      <w:pPr>
+        <w:ind w:left="2160" w:hanging="180"/>
+      </w:pPr>
+    </w:lvl>
+    <w:lvl w:ilvl="3" w:tplc="040C000F" w:tentative="1">
+      <w:start w:val="1"/>
+      <w:numFmt w:val="decimal"/>
+      <w:lvlText w:val="%4."/>
+      <w:lvlJc w:val="left"/>
+      <w:pPr>
+        <w:ind w:left="2880" w:hanging="360"/>
+      </w:pPr>
+    </w:lvl>
+    <w:lvl w:ilvl="4" w:tplc="040C0019" w:tentative="1">
+      <w:start w:val="1"/>
+      <w:numFmt w:val="lowerLetter"/>
+      <w:lvlText w:val="%5."/>
+      <w:lvlJc w:val="left"/>
+      <w:pPr>
+        <w:ind w:left="3600" w:hanging="360"/>
+      </w:pPr>
+    </w:lvl>
+    <w:lvl w:ilvl="5" w:tplc="040C001B" w:tentative="1">
+      <w:start w:val="1"/>
+      <w:numFmt w:val="lowerRoman"/>
+      <w:lvlText w:val="%6."/>
+      <w:lvlJc w:val="right"/>
+      <w:pPr>
+        <w:ind w:left="4320" w:hanging="180"/>
+      </w:pPr>
+    </w:lvl>
+    <w:lvl w:ilvl="6" w:tplc="040C000F" w:tentative="1">
+      <w:start w:val="1"/>
+      <w:numFmt w:val="decimal"/>
+      <w:lvlText w:val="%7."/>
+      <w:lvlJc w:val="left"/>
+      <w:pPr>
+        <w:ind w:left="5040" w:hanging="360"/>
+      </w:pPr>
+    </w:lvl>
+    <w:lvl w:ilvl="7" w:tplc="040C0019" w:tentative="1">
+      <w:start w:val="1"/>
+      <w:numFmt w:val="lowerLetter"/>
+      <w:lvlText w:val="%8."/>
+      <w:lvlJc w:val="left"/>
+      <w:pPr>
+        <w:ind w:left="5760" w:hanging="360"/>
+      </w:pPr>
+    </w:lvl>
+    <w:lvl w:ilvl="8" w:tplc="040C001B" w:tentative="1">
+      <w:start w:val="1"/>
+      <w:numFmt w:val="lowerRoman"/>
+      <w:lvlText w:val="%9."/>
+      <w:lvlJc w:val="right"/>
+      <w:pPr>
+        <w:ind w:left="6480" w:hanging="180"/>
+      </w:pPr>
+    </w:lvl>
+  </w:abstractNum>
+  <w:abstractNum w:abstractNumId="5" w15:restartNumberingAfterBreak="0">
     <w:nsid w:val="33E5137B"/>
     <w:multiLevelType w:val="hybridMultilevel"/>
     <w:tmpl w:val="93DCD81A"/>
@@ -1365,7 +4367,93 @@
       </w:rPr>
     </w:lvl>
   </w:abstractNum>
-  <w:abstractNum w:abstractNumId="4" w15:restartNumberingAfterBreak="0">
+  <w:abstractNum w:abstractNumId="6" w15:restartNumberingAfterBreak="0">
+    <w:nsid w:val="4D4C1DEF"/>
+    <w:multiLevelType w:val="hybridMultilevel"/>
+    <w:tmpl w:val="311A1518"/>
+    <w:lvl w:ilvl="0" w:tplc="040C0019">
+      <w:start w:val="1"/>
+      <w:numFmt w:val="lowerLetter"/>
+      <w:lvlText w:val="%1."/>
+      <w:lvlJc w:val="left"/>
+      <w:pPr>
+        <w:ind w:left="1440" w:hanging="360"/>
+      </w:pPr>
+    </w:lvl>
+    <w:lvl w:ilvl="1" w:tplc="040C0019" w:tentative="1">
+      <w:start w:val="1"/>
+      <w:numFmt w:val="lowerLetter"/>
+      <w:lvlText w:val="%2."/>
+      <w:lvlJc w:val="left"/>
+      <w:pPr>
+        <w:ind w:left="2160" w:hanging="360"/>
+      </w:pPr>
+    </w:lvl>
+    <w:lvl w:ilvl="2" w:tplc="040C001B" w:tentative="1">
+      <w:start w:val="1"/>
+      <w:numFmt w:val="lowerRoman"/>
+      <w:lvlText w:val="%3."/>
+      <w:lvlJc w:val="right"/>
+      <w:pPr>
+        <w:ind w:left="2880" w:hanging="180"/>
+      </w:pPr>
+    </w:lvl>
+    <w:lvl w:ilvl="3" w:tplc="040C000F" w:tentative="1">
+      <w:start w:val="1"/>
+      <w:numFmt w:val="decimal"/>
+      <w:lvlText w:val="%4."/>
+      <w:lvlJc w:val="left"/>
+      <w:pPr>
+        <w:ind w:left="3600" w:hanging="360"/>
+      </w:pPr>
+    </w:lvl>
+    <w:lvl w:ilvl="4" w:tplc="040C0019" w:tentative="1">
+      <w:start w:val="1"/>
+      <w:numFmt w:val="lowerLetter"/>
+      <w:lvlText w:val="%5."/>
+      <w:lvlJc w:val="left"/>
+      <w:pPr>
+        <w:ind w:left="4320" w:hanging="360"/>
+      </w:pPr>
+    </w:lvl>
+    <w:lvl w:ilvl="5" w:tplc="040C001B" w:tentative="1">
+      <w:start w:val="1"/>
+      <w:numFmt w:val="lowerRoman"/>
+      <w:lvlText w:val="%6."/>
+      <w:lvlJc w:val="right"/>
+      <w:pPr>
+        <w:ind w:left="5040" w:hanging="180"/>
+      </w:pPr>
+    </w:lvl>
+    <w:lvl w:ilvl="6" w:tplc="040C000F" w:tentative="1">
+      <w:start w:val="1"/>
+      <w:numFmt w:val="decimal"/>
+      <w:lvlText w:val="%7."/>
+      <w:lvlJc w:val="left"/>
+      <w:pPr>
+        <w:ind w:left="5760" w:hanging="360"/>
+      </w:pPr>
+    </w:lvl>
+    <w:lvl w:ilvl="7" w:tplc="040C0019" w:tentative="1">
+      <w:start w:val="1"/>
+      <w:numFmt w:val="lowerLetter"/>
+      <w:lvlText w:val="%8."/>
+      <w:lvlJc w:val="left"/>
+      <w:pPr>
+        <w:ind w:left="6480" w:hanging="360"/>
+      </w:pPr>
+    </w:lvl>
+    <w:lvl w:ilvl="8" w:tplc="040C001B" w:tentative="1">
+      <w:start w:val="1"/>
+      <w:numFmt w:val="lowerRoman"/>
+      <w:lvlText w:val="%9."/>
+      <w:lvlJc w:val="right"/>
+      <w:pPr>
+        <w:ind w:left="7200" w:hanging="180"/>
+      </w:pPr>
+    </w:lvl>
+  </w:abstractNum>
+  <w:abstractNum w:abstractNumId="7" w15:restartNumberingAfterBreak="0">
     <w:nsid w:val="59333538"/>
     <w:multiLevelType w:val="hybridMultilevel"/>
     <w:tmpl w:val="A89AAEA2"/>
@@ -1477,7 +4565,7 @@
       </w:rPr>
     </w:lvl>
   </w:abstractNum>
-  <w:abstractNum w:abstractNumId="5" w15:restartNumberingAfterBreak="0">
+  <w:abstractNum w:abstractNumId="8" w15:restartNumberingAfterBreak="0">
     <w:nsid w:val="73D17613"/>
     <w:multiLevelType w:val="multilevel"/>
     <w:tmpl w:val="3744AD18"/>
@@ -1590,7 +4678,7 @@
       </w:rPr>
     </w:lvl>
   </w:abstractNum>
-  <w:abstractNum w:abstractNumId="6" w15:restartNumberingAfterBreak="0">
+  <w:abstractNum w:abstractNumId="9" w15:restartNumberingAfterBreak="0">
     <w:nsid w:val="7FA10562"/>
     <w:multiLevelType w:val="hybridMultilevel"/>
     <w:tmpl w:val="84366F64"/>
@@ -1680,24 +4768,33 @@
     </w:lvl>
   </w:abstractNum>
   <w:num w:numId="1">
-    <w:abstractNumId w:val="4"/>
+    <w:abstractNumId w:val="7"/>
   </w:num>
   <w:num w:numId="2">
-    <w:abstractNumId w:val="6"/>
+    <w:abstractNumId w:val="9"/>
   </w:num>
   <w:num w:numId="3">
     <w:abstractNumId w:val="0"/>
   </w:num>
   <w:num w:numId="4">
-    <w:abstractNumId w:val="3"/>
+    <w:abstractNumId w:val="5"/>
   </w:num>
   <w:num w:numId="5">
-    <w:abstractNumId w:val="5"/>
+    <w:abstractNumId w:val="8"/>
   </w:num>
   <w:num w:numId="6">
     <w:abstractNumId w:val="1"/>
   </w:num>
   <w:num w:numId="7">
+    <w:abstractNumId w:val="3"/>
+  </w:num>
+  <w:num w:numId="8">
+    <w:abstractNumId w:val="4"/>
+  </w:num>
+  <w:num w:numId="9">
+    <w:abstractNumId w:val="6"/>
+  </w:num>
+  <w:num w:numId="10">
     <w:abstractNumId w:val="2"/>
   </w:num>
 </w:numbering>
@@ -2226,6 +5323,132 @@
       <w:szCs w:val="26"/>
     </w:rPr>
   </w:style>
+  <w:style w:type="paragraph" w:styleId="En-tte">
+    <w:name w:val="header"/>
+    <w:basedOn w:val="Normal"/>
+    <w:link w:val="En-tteCar"/>
+    <w:uiPriority w:val="99"/>
+    <w:unhideWhenUsed/>
+    <w:rsid w:val="00B0086C"/>
+    <w:pPr>
+      <w:tabs>
+        <w:tab w:val="center" w:pos="4536"/>
+        <w:tab w:val="right" w:pos="9072"/>
+      </w:tabs>
+      <w:spacing w:after="0" w:line="240" w:lineRule="auto"/>
+    </w:pPr>
+  </w:style>
+  <w:style w:type="character" w:customStyle="1" w:styleId="En-tteCar">
+    <w:name w:val="En-tête Car"/>
+    <w:basedOn w:val="Policepardfaut"/>
+    <w:link w:val="En-tte"/>
+    <w:uiPriority w:val="99"/>
+    <w:rsid w:val="00B0086C"/>
+  </w:style>
+  <w:style w:type="paragraph" w:styleId="Pieddepage">
+    <w:name w:val="footer"/>
+    <w:basedOn w:val="Normal"/>
+    <w:link w:val="PieddepageCar"/>
+    <w:uiPriority w:val="99"/>
+    <w:unhideWhenUsed/>
+    <w:rsid w:val="00B0086C"/>
+    <w:pPr>
+      <w:tabs>
+        <w:tab w:val="center" w:pos="4536"/>
+        <w:tab w:val="right" w:pos="9072"/>
+      </w:tabs>
+      <w:spacing w:after="0" w:line="240" w:lineRule="auto"/>
+    </w:pPr>
+  </w:style>
+  <w:style w:type="character" w:customStyle="1" w:styleId="PieddepageCar">
+    <w:name w:val="Pied de page Car"/>
+    <w:basedOn w:val="Policepardfaut"/>
+    <w:link w:val="Pieddepage"/>
+    <w:uiPriority w:val="99"/>
+    <w:rsid w:val="00B0086C"/>
+  </w:style>
+  <w:style w:type="paragraph" w:styleId="Lgende">
+    <w:name w:val="caption"/>
+    <w:basedOn w:val="Normal"/>
+    <w:next w:val="Normal"/>
+    <w:uiPriority w:val="35"/>
+    <w:unhideWhenUsed/>
+    <w:qFormat/>
+    <w:rsid w:val="00D77865"/>
+    <w:pPr>
+      <w:spacing w:after="200" w:line="240" w:lineRule="auto"/>
+    </w:pPr>
+    <w:rPr>
+      <w:i/>
+      <w:iCs/>
+      <w:color w:val="44546A" w:themeColor="text2"/>
+      <w:sz w:val="18"/>
+      <w:szCs w:val="18"/>
+    </w:rPr>
+  </w:style>
+  <w:style w:type="paragraph" w:styleId="En-ttedetabledesmatires">
+    <w:name w:val="TOC Heading"/>
+    <w:basedOn w:val="Titre1"/>
+    <w:next w:val="Normal"/>
+    <w:uiPriority w:val="39"/>
+    <w:unhideWhenUsed/>
+    <w:qFormat/>
+    <w:rsid w:val="00AC2B19"/>
+    <w:pPr>
+      <w:outlineLvl w:val="9"/>
+    </w:pPr>
+    <w:rPr>
+      <w:lang w:eastAsia="fr-FR"/>
+    </w:rPr>
+  </w:style>
+  <w:style w:type="paragraph" w:styleId="TM1">
+    <w:name w:val="toc 1"/>
+    <w:basedOn w:val="Normal"/>
+    <w:next w:val="Normal"/>
+    <w:autoRedefine/>
+    <w:uiPriority w:val="39"/>
+    <w:unhideWhenUsed/>
+    <w:rsid w:val="00AC2B19"/>
+    <w:pPr>
+      <w:spacing w:after="100"/>
+    </w:pPr>
+  </w:style>
+  <w:style w:type="paragraph" w:styleId="TM2">
+    <w:name w:val="toc 2"/>
+    <w:basedOn w:val="Normal"/>
+    <w:next w:val="Normal"/>
+    <w:autoRedefine/>
+    <w:uiPriority w:val="39"/>
+    <w:unhideWhenUsed/>
+    <w:rsid w:val="00AC2B19"/>
+    <w:pPr>
+      <w:spacing w:after="100"/>
+      <w:ind w:left="220"/>
+    </w:pPr>
+  </w:style>
+  <w:style w:type="character" w:styleId="Lienhypertexte">
+    <w:name w:val="Hyperlink"/>
+    <w:basedOn w:val="Policepardfaut"/>
+    <w:uiPriority w:val="99"/>
+    <w:unhideWhenUsed/>
+    <w:rsid w:val="00AC2B19"/>
+    <w:rPr>
+      <w:color w:val="0563C1" w:themeColor="hyperlink"/>
+      <w:u w:val="single"/>
+    </w:rPr>
+  </w:style>
+  <w:style w:type="character" w:styleId="Mentionnonrsolue">
+    <w:name w:val="Unresolved Mention"/>
+    <w:basedOn w:val="Policepardfaut"/>
+    <w:uiPriority w:val="99"/>
+    <w:semiHidden/>
+    <w:unhideWhenUsed/>
+    <w:rsid w:val="00FE74CA"/>
+    <w:rPr>
+      <w:color w:val="605E5C"/>
+      <w:shd w:val="clear" w:color="auto" w:fill="E1DFDD"/>
+    </w:rPr>
+  </w:style>
 </w:styles>
 </file>
 
@@ -2522,4 +5745,16 @@
     </a:ext>
   </a:extLst>
 </a:theme>
+</file>
+
+<file path=customXml/item1.xml><?xml version="1.0" encoding="utf-8"?>
+<b:Sources xmlns:b="http://schemas.openxmlformats.org/officeDocument/2006/bibliography" xmlns="http://schemas.openxmlformats.org/officeDocument/2006/bibliography" SelectedStyle="\APASixthEditionOfficeOnline.xsl" StyleName="APA" Version="6"/>
+</file>
+
+<file path=customXml/itemProps1.xml><?xml version="1.0" encoding="utf-8"?>
+<ds:datastoreItem xmlns:ds="http://schemas.openxmlformats.org/officeDocument/2006/customXml" ds:itemID="{26F971F2-CDFC-4C27-ABD1-4936B0CEB03C}">
+  <ds:schemaRefs>
+    <ds:schemaRef ds:uri="http://schemas.openxmlformats.org/officeDocument/2006/bibliography"/>
+  </ds:schemaRefs>
+</ds:datastoreItem>
 </file>
</xml_diff>